<commit_message>
Updated Owen et al. figures
</commit_message>
<xml_diff>
--- a/Camtrap Review/Ghazian and Lortie 2021.docx
+++ b/Camtrap Review/Ghazian and Lortie 2021.docx
@@ -490,6 +490,7 @@
           <w:szCs w:val="24"/>
         </w:rPr>
       </w:pPr>
+      <w:bookmarkStart w:id="0" w:name="_GoBack"/>
       <w:r>
         <w:rPr>
           <w:rFonts w:asciiTheme="majorBidi" w:hAnsiTheme="majorBidi" w:cstheme="majorBidi"/>
@@ -602,6 +603,7 @@
         <w:t xml:space="preserve">Camera trap will continue to grow in popularity as a tool in the years to come; hence, it is important to consider all aspects of experimental design to maximize the probability of collecting biodiversity data that is as true of the representation of the natural community as photographs can be. </w:t>
       </w:r>
     </w:p>
+    <w:bookmarkEnd w:id="0"/>
     <w:p>
       <w:pPr>
         <w:jc w:val="both"/>
@@ -637,9 +639,7 @@
           <w:szCs w:val="24"/>
         </w:rPr>
       </w:pPr>
-      <w:bookmarkStart w:id="0" w:name="_GoBack"/>
-    </w:p>
-    <w:bookmarkEnd w:id="0"/>
+    </w:p>
     <w:p>
       <w:pPr>
         <w:jc w:val="both"/>
@@ -697,55 +697,7 @@
           <w:sz w:val="24"/>
           <w:szCs w:val="24"/>
         </w:rPr>
-        <w:t xml:space="preserve">aps, </w:t>
-      </w:r>
-      <w:r>
-        <w:rPr>
-          <w:rFonts w:asciiTheme="majorBidi" w:hAnsiTheme="majorBidi" w:cstheme="majorBidi"/>
-          <w:sz w:val="24"/>
-          <w:szCs w:val="24"/>
-        </w:rPr>
-        <w:t>diversity</w:t>
-      </w:r>
-      <w:r>
-        <w:rPr>
-          <w:rFonts w:asciiTheme="majorBidi" w:hAnsiTheme="majorBidi" w:cstheme="majorBidi"/>
-          <w:sz w:val="24"/>
-          <w:szCs w:val="24"/>
-        </w:rPr>
-        <w:t xml:space="preserve">, </w:t>
-      </w:r>
-      <w:r>
-        <w:rPr>
-          <w:rFonts w:asciiTheme="majorBidi" w:hAnsiTheme="majorBidi" w:cstheme="majorBidi"/>
-          <w:sz w:val="24"/>
-          <w:szCs w:val="24"/>
-        </w:rPr>
-        <w:t>population estimates</w:t>
-      </w:r>
-      <w:r>
-        <w:rPr>
-          <w:rFonts w:asciiTheme="majorBidi" w:hAnsiTheme="majorBidi" w:cstheme="majorBidi"/>
-          <w:sz w:val="24"/>
-          <w:szCs w:val="24"/>
-        </w:rPr>
-        <w:t xml:space="preserve">, </w:t>
-      </w:r>
-      <w:r>
-        <w:rPr>
-          <w:rFonts w:asciiTheme="majorBidi" w:hAnsiTheme="majorBidi" w:cstheme="majorBidi"/>
-          <w:sz w:val="24"/>
-          <w:szCs w:val="24"/>
-        </w:rPr>
-        <w:t>richness</w:t>
-      </w:r>
-      <w:r>
-        <w:rPr>
-          <w:rFonts w:asciiTheme="majorBidi" w:hAnsiTheme="majorBidi" w:cstheme="majorBidi"/>
-          <w:sz w:val="24"/>
-          <w:szCs w:val="24"/>
-        </w:rPr>
-        <w:t>, sampling effort</w:t>
+        <w:t>aps, diversity, population estimates, richness, sampling effort</w:t>
       </w:r>
     </w:p>
     <w:p>
@@ -869,25 +821,7 @@
           <w:sz w:val="24"/>
           <w:szCs w:val="24"/>
         </w:rPr>
-        <w:t xml:space="preserve">(Marcus </w:t>
-      </w:r>
-      <w:proofErr w:type="spellStart"/>
-      <w:r>
-        <w:rPr>
-          <w:rFonts w:asciiTheme="majorBidi" w:hAnsiTheme="majorBidi" w:cstheme="majorBidi"/>
-          <w:sz w:val="24"/>
-          <w:szCs w:val="24"/>
-        </w:rPr>
-        <w:t>Rowcliffe</w:t>
-      </w:r>
-      <w:proofErr w:type="spellEnd"/>
-      <w:r>
-        <w:rPr>
-          <w:rFonts w:asciiTheme="majorBidi" w:hAnsiTheme="majorBidi" w:cstheme="majorBidi"/>
-          <w:sz w:val="24"/>
-          <w:szCs w:val="24"/>
-        </w:rPr>
-        <w:t xml:space="preserve"> et al. 2011)</w:t>
+        <w:t>(Marcus Rowcliffe et al. 2011)</w:t>
       </w:r>
       <w:r>
         <w:rPr>
@@ -983,25 +917,7 @@
           <w:sz w:val="24"/>
           <w:szCs w:val="24"/>
         </w:rPr>
-        <w:t>(</w:t>
-      </w:r>
-      <w:proofErr w:type="spellStart"/>
-      <w:r>
-        <w:rPr>
-          <w:rFonts w:asciiTheme="majorBidi" w:hAnsiTheme="majorBidi" w:cstheme="majorBidi"/>
-          <w:sz w:val="24"/>
-          <w:szCs w:val="24"/>
-        </w:rPr>
-        <w:t>Karanth</w:t>
-      </w:r>
-      <w:proofErr w:type="spellEnd"/>
-      <w:r>
-        <w:rPr>
-          <w:rFonts w:asciiTheme="majorBidi" w:hAnsiTheme="majorBidi" w:cstheme="majorBidi"/>
-          <w:sz w:val="24"/>
-          <w:szCs w:val="24"/>
-        </w:rPr>
-        <w:t xml:space="preserve"> et al. 2004; </w:t>
+        <w:t xml:space="preserve">(Karanth et al. 2004; </w:t>
       </w:r>
       <w:r>
         <w:rPr>
@@ -1174,25 +1090,7 @@
           <w:sz w:val="24"/>
           <w:szCs w:val="24"/>
         </w:rPr>
-        <w:t>(</w:t>
-      </w:r>
-      <w:proofErr w:type="spellStart"/>
-      <w:r>
-        <w:rPr>
-          <w:rFonts w:asciiTheme="majorBidi" w:hAnsiTheme="majorBidi" w:cstheme="majorBidi"/>
-          <w:sz w:val="24"/>
-          <w:szCs w:val="24"/>
-        </w:rPr>
-        <w:t>Rovero</w:t>
-      </w:r>
-      <w:proofErr w:type="spellEnd"/>
-      <w:r>
-        <w:rPr>
-          <w:rFonts w:asciiTheme="majorBidi" w:hAnsiTheme="majorBidi" w:cstheme="majorBidi"/>
-          <w:sz w:val="24"/>
-          <w:szCs w:val="24"/>
-        </w:rPr>
-        <w:t xml:space="preserve"> and Marshall 2009)</w:t>
+        <w:t>(Rovero and Marshall 2009)</w:t>
       </w:r>
       <w:r>
         <w:rPr>
@@ -1384,61 +1282,7 @@
           <w:sz w:val="24"/>
           <w:szCs w:val="24"/>
         </w:rPr>
-        <w:t xml:space="preserve">(Yasuda 2004; </w:t>
-      </w:r>
-      <w:proofErr w:type="spellStart"/>
-      <w:r>
-        <w:rPr>
-          <w:rFonts w:asciiTheme="majorBidi" w:hAnsiTheme="majorBidi" w:cstheme="majorBidi"/>
-          <w:sz w:val="24"/>
-          <w:szCs w:val="24"/>
-        </w:rPr>
-        <w:t>Wegge</w:t>
-      </w:r>
-      <w:proofErr w:type="spellEnd"/>
-      <w:r>
-        <w:rPr>
-          <w:rFonts w:asciiTheme="majorBidi" w:hAnsiTheme="majorBidi" w:cstheme="majorBidi"/>
-          <w:sz w:val="24"/>
-          <w:szCs w:val="24"/>
-        </w:rPr>
-        <w:t xml:space="preserve">, </w:t>
-      </w:r>
-      <w:proofErr w:type="spellStart"/>
-      <w:r>
-        <w:rPr>
-          <w:rFonts w:asciiTheme="majorBidi" w:hAnsiTheme="majorBidi" w:cstheme="majorBidi"/>
-          <w:sz w:val="24"/>
-          <w:szCs w:val="24"/>
-        </w:rPr>
-        <w:t>Pokheral</w:t>
-      </w:r>
-      <w:proofErr w:type="spellEnd"/>
-      <w:r>
-        <w:rPr>
-          <w:rFonts w:asciiTheme="majorBidi" w:hAnsiTheme="majorBidi" w:cstheme="majorBidi"/>
-          <w:sz w:val="24"/>
-          <w:szCs w:val="24"/>
-        </w:rPr>
-        <w:t xml:space="preserve">, and </w:t>
-      </w:r>
-      <w:proofErr w:type="spellStart"/>
-      <w:r>
-        <w:rPr>
-          <w:rFonts w:asciiTheme="majorBidi" w:hAnsiTheme="majorBidi" w:cstheme="majorBidi"/>
-          <w:sz w:val="24"/>
-          <w:szCs w:val="24"/>
-        </w:rPr>
-        <w:t>Jnawali</w:t>
-      </w:r>
-      <w:proofErr w:type="spellEnd"/>
-      <w:r>
-        <w:rPr>
-          <w:rFonts w:asciiTheme="majorBidi" w:hAnsiTheme="majorBidi" w:cstheme="majorBidi"/>
-          <w:sz w:val="24"/>
-          <w:szCs w:val="24"/>
-        </w:rPr>
-        <w:t xml:space="preserve"> 2004)</w:t>
+        <w:t>(Yasuda 2004; Wegge, Pokheral, and Jnawali 2004)</w:t>
       </w:r>
       <w:r>
         <w:rPr>
@@ -1523,97 +1367,7 @@
           <w:sz w:val="24"/>
           <w:szCs w:val="24"/>
         </w:rPr>
-        <w:t>(</w:t>
-      </w:r>
-      <w:proofErr w:type="spellStart"/>
-      <w:r>
-        <w:rPr>
-          <w:rFonts w:asciiTheme="majorBidi" w:hAnsiTheme="majorBidi" w:cstheme="majorBidi"/>
-          <w:sz w:val="24"/>
-          <w:szCs w:val="24"/>
-        </w:rPr>
-        <w:t>Rovero</w:t>
-      </w:r>
-      <w:proofErr w:type="spellEnd"/>
-      <w:r>
-        <w:rPr>
-          <w:rFonts w:asciiTheme="majorBidi" w:hAnsiTheme="majorBidi" w:cstheme="majorBidi"/>
-          <w:sz w:val="24"/>
-          <w:szCs w:val="24"/>
-        </w:rPr>
-        <w:t xml:space="preserve"> and Marshall 2009; J. Marcus </w:t>
-      </w:r>
-      <w:proofErr w:type="spellStart"/>
-      <w:r>
-        <w:rPr>
-          <w:rFonts w:asciiTheme="majorBidi" w:hAnsiTheme="majorBidi" w:cstheme="majorBidi"/>
-          <w:sz w:val="24"/>
-          <w:szCs w:val="24"/>
-        </w:rPr>
-        <w:t>Rowcliffe</w:t>
-      </w:r>
-      <w:proofErr w:type="spellEnd"/>
-      <w:r>
-        <w:rPr>
-          <w:rFonts w:asciiTheme="majorBidi" w:hAnsiTheme="majorBidi" w:cstheme="majorBidi"/>
-          <w:sz w:val="24"/>
-          <w:szCs w:val="24"/>
-        </w:rPr>
-        <w:t xml:space="preserve"> et al. 2008; </w:t>
-      </w:r>
-      <w:proofErr w:type="spellStart"/>
-      <w:r>
-        <w:rPr>
-          <w:rFonts w:asciiTheme="majorBidi" w:hAnsiTheme="majorBidi" w:cstheme="majorBidi"/>
-          <w:sz w:val="24"/>
-          <w:szCs w:val="24"/>
-        </w:rPr>
-        <w:t>Silveira</w:t>
-      </w:r>
-      <w:proofErr w:type="spellEnd"/>
-      <w:r>
-        <w:rPr>
-          <w:rFonts w:asciiTheme="majorBidi" w:hAnsiTheme="majorBidi" w:cstheme="majorBidi"/>
-          <w:sz w:val="24"/>
-          <w:szCs w:val="24"/>
-        </w:rPr>
-        <w:t xml:space="preserve">, </w:t>
-      </w:r>
-      <w:proofErr w:type="spellStart"/>
-      <w:r>
-        <w:rPr>
-          <w:rFonts w:asciiTheme="majorBidi" w:hAnsiTheme="majorBidi" w:cstheme="majorBidi"/>
-          <w:sz w:val="24"/>
-          <w:szCs w:val="24"/>
-        </w:rPr>
-        <w:t>Jácomo</w:t>
-      </w:r>
-      <w:proofErr w:type="spellEnd"/>
-      <w:r>
-        <w:rPr>
-          <w:rFonts w:asciiTheme="majorBidi" w:hAnsiTheme="majorBidi" w:cstheme="majorBidi"/>
-          <w:sz w:val="24"/>
-          <w:szCs w:val="24"/>
-        </w:rPr>
-        <w:t xml:space="preserve">, and </w:t>
-      </w:r>
-      <w:proofErr w:type="spellStart"/>
-      <w:r>
-        <w:rPr>
-          <w:rFonts w:asciiTheme="majorBidi" w:hAnsiTheme="majorBidi" w:cstheme="majorBidi"/>
-          <w:sz w:val="24"/>
-          <w:szCs w:val="24"/>
-        </w:rPr>
-        <w:t>Diniz-Filho</w:t>
-      </w:r>
-      <w:proofErr w:type="spellEnd"/>
-      <w:r>
-        <w:rPr>
-          <w:rFonts w:asciiTheme="majorBidi" w:hAnsiTheme="majorBidi" w:cstheme="majorBidi"/>
-          <w:sz w:val="24"/>
-          <w:szCs w:val="24"/>
-        </w:rPr>
-        <w:t xml:space="preserve"> 2003)</w:t>
+        <w:t>(Rovero and Marshall 2009; J. Marcus Rowcliffe et al. 2008; Silveira, Jácomo, and Diniz-Filho 2003)</w:t>
       </w:r>
       <w:r>
         <w:rPr>
@@ -1718,25 +1472,7 @@
           <w:sz w:val="24"/>
           <w:szCs w:val="24"/>
         </w:rPr>
-        <w:t xml:space="preserve">(Foster and </w:t>
-      </w:r>
-      <w:proofErr w:type="spellStart"/>
-      <w:r>
-        <w:rPr>
-          <w:rFonts w:asciiTheme="majorBidi" w:hAnsiTheme="majorBidi" w:cstheme="majorBidi"/>
-          <w:sz w:val="24"/>
-          <w:szCs w:val="24"/>
-        </w:rPr>
-        <w:t>Harmsen</w:t>
-      </w:r>
-      <w:proofErr w:type="spellEnd"/>
-      <w:r>
-        <w:rPr>
-          <w:rFonts w:asciiTheme="majorBidi" w:hAnsiTheme="majorBidi" w:cstheme="majorBidi"/>
-          <w:sz w:val="24"/>
-          <w:szCs w:val="24"/>
-        </w:rPr>
-        <w:t xml:space="preserve"> 2012)</w:t>
+        <w:t>(Foster and Harmsen 2012)</w:t>
       </w:r>
       <w:r>
         <w:rPr>
@@ -2462,25 +2198,7 @@
           <w:sz w:val="24"/>
           <w:szCs w:val="24"/>
         </w:rPr>
-        <w:t xml:space="preserve">(PT Higgins, Li, and </w:t>
-      </w:r>
-      <w:proofErr w:type="spellStart"/>
-      <w:r>
-        <w:rPr>
-          <w:rFonts w:asciiTheme="majorBidi" w:hAnsiTheme="majorBidi" w:cstheme="majorBidi"/>
-          <w:sz w:val="24"/>
-          <w:szCs w:val="24"/>
-        </w:rPr>
-        <w:t>Deeks</w:t>
-      </w:r>
-      <w:proofErr w:type="spellEnd"/>
-      <w:r>
-        <w:rPr>
-          <w:rFonts w:asciiTheme="majorBidi" w:hAnsiTheme="majorBidi" w:cstheme="majorBidi"/>
-          <w:sz w:val="24"/>
-          <w:szCs w:val="24"/>
-        </w:rPr>
-        <w:t xml:space="preserve"> 2021)</w:t>
+        <w:t>(PT Higgins, Li, and Deeks 2021)</w:t>
       </w:r>
       <w:r>
         <w:rPr>
@@ -2588,25 +2306,7 @@
           <w:sz w:val="24"/>
           <w:szCs w:val="24"/>
         </w:rPr>
-        <w:t>(</w:t>
-      </w:r>
-      <w:proofErr w:type="spellStart"/>
-      <w:r>
-        <w:rPr>
-          <w:rFonts w:asciiTheme="majorBidi" w:hAnsiTheme="majorBidi" w:cstheme="majorBidi"/>
-          <w:sz w:val="24"/>
-          <w:szCs w:val="24"/>
-        </w:rPr>
-        <w:t>Viechtbauer</w:t>
-      </w:r>
-      <w:proofErr w:type="spellEnd"/>
-      <w:r>
-        <w:rPr>
-          <w:rFonts w:asciiTheme="majorBidi" w:hAnsiTheme="majorBidi" w:cstheme="majorBidi"/>
-          <w:sz w:val="24"/>
-          <w:szCs w:val="24"/>
-        </w:rPr>
-        <w:t xml:space="preserve"> 2010)</w:t>
+        <w:t>(Viechtbauer 2010)</w:t>
       </w:r>
       <w:r>
         <w:rPr>
@@ -2764,25 +2464,7 @@
           <w:sz w:val="24"/>
           <w:szCs w:val="24"/>
         </w:rPr>
-        <w:t>(</w:t>
-      </w:r>
-      <w:proofErr w:type="spellStart"/>
-      <w:r>
-        <w:rPr>
-          <w:rFonts w:asciiTheme="majorBidi" w:hAnsiTheme="majorBidi" w:cstheme="majorBidi"/>
-          <w:sz w:val="24"/>
-          <w:szCs w:val="24"/>
-        </w:rPr>
-        <w:t>Langan</w:t>
-      </w:r>
-      <w:proofErr w:type="spellEnd"/>
-      <w:r>
-        <w:rPr>
-          <w:rFonts w:asciiTheme="majorBidi" w:hAnsiTheme="majorBidi" w:cstheme="majorBidi"/>
-          <w:sz w:val="24"/>
-          <w:szCs w:val="24"/>
-        </w:rPr>
-        <w:t xml:space="preserve"> et al. 2019)</w:t>
+        <w:t>(Langan et al. 2019)</w:t>
       </w:r>
       <w:r>
         <w:rPr>
@@ -2921,25 +2603,7 @@
           <w:sz w:val="24"/>
           <w:szCs w:val="24"/>
         </w:rPr>
-        <w:t>(</w:t>
-      </w:r>
-      <w:proofErr w:type="spellStart"/>
-      <w:r>
-        <w:rPr>
-          <w:rFonts w:asciiTheme="majorBidi" w:hAnsiTheme="majorBidi" w:cstheme="majorBidi"/>
-          <w:sz w:val="24"/>
-          <w:szCs w:val="24"/>
-        </w:rPr>
-        <w:t>Verhagen</w:t>
-      </w:r>
-      <w:proofErr w:type="spellEnd"/>
-      <w:r>
-        <w:rPr>
-          <w:rFonts w:asciiTheme="majorBidi" w:hAnsiTheme="majorBidi" w:cstheme="majorBidi"/>
-          <w:sz w:val="24"/>
-          <w:szCs w:val="24"/>
-        </w:rPr>
-        <w:t xml:space="preserve"> and Ferreira 2014)</w:t>
+        <w:t>(Verhagen and Ferreira 2014)</w:t>
       </w:r>
       <w:r>
         <w:rPr>
@@ -3493,25 +3157,7 @@
           <w:sz w:val="24"/>
           <w:szCs w:val="24"/>
         </w:rPr>
-        <w:t xml:space="preserve">(J. M. </w:t>
-      </w:r>
-      <w:proofErr w:type="spellStart"/>
-      <w:r>
-        <w:rPr>
-          <w:rFonts w:asciiTheme="majorBidi" w:hAnsiTheme="majorBidi" w:cstheme="majorBidi"/>
-          <w:sz w:val="24"/>
-          <w:szCs w:val="24"/>
-        </w:rPr>
-        <w:t>Rowcliffe</w:t>
-      </w:r>
-      <w:proofErr w:type="spellEnd"/>
-      <w:r>
-        <w:rPr>
-          <w:rFonts w:asciiTheme="majorBidi" w:hAnsiTheme="majorBidi" w:cstheme="majorBidi"/>
-          <w:sz w:val="24"/>
-          <w:szCs w:val="24"/>
-        </w:rPr>
-        <w:t xml:space="preserve"> and Carbone 2008)</w:t>
+        <w:t>(J. M. Rowcliffe and Carbone 2008)</w:t>
       </w:r>
       <w:r>
         <w:rPr>
@@ -3854,25 +3500,7 @@
           <w:sz w:val="24"/>
           <w:szCs w:val="24"/>
         </w:rPr>
-        <w:t xml:space="preserve">(O’Connell, Nichols, and </w:t>
-      </w:r>
-      <w:proofErr w:type="spellStart"/>
-      <w:r>
-        <w:rPr>
-          <w:rFonts w:asciiTheme="majorBidi" w:hAnsiTheme="majorBidi" w:cstheme="majorBidi"/>
-          <w:sz w:val="24"/>
-          <w:szCs w:val="24"/>
-        </w:rPr>
-        <w:t>Karanth</w:t>
-      </w:r>
-      <w:proofErr w:type="spellEnd"/>
-      <w:r>
-        <w:rPr>
-          <w:rFonts w:asciiTheme="majorBidi" w:hAnsiTheme="majorBidi" w:cstheme="majorBidi"/>
-          <w:sz w:val="24"/>
-          <w:szCs w:val="24"/>
-        </w:rPr>
-        <w:t xml:space="preserve"> 2011)</w:t>
+        <w:t>(O’Connell, Nichols, and Karanth 2011)</w:t>
       </w:r>
       <w:r>
         <w:rPr>
@@ -3987,25 +3615,7 @@
           <w:sz w:val="24"/>
           <w:szCs w:val="24"/>
         </w:rPr>
-        <w:t xml:space="preserve">(O’Brien, Kinnaird, and </w:t>
-      </w:r>
-      <w:proofErr w:type="spellStart"/>
-      <w:r>
-        <w:rPr>
-          <w:rFonts w:asciiTheme="majorBidi" w:hAnsiTheme="majorBidi" w:cstheme="majorBidi"/>
-          <w:sz w:val="24"/>
-          <w:szCs w:val="24"/>
-        </w:rPr>
-        <w:t>Wibisono</w:t>
-      </w:r>
-      <w:proofErr w:type="spellEnd"/>
-      <w:r>
-        <w:rPr>
-          <w:rFonts w:asciiTheme="majorBidi" w:hAnsiTheme="majorBidi" w:cstheme="majorBidi"/>
-          <w:sz w:val="24"/>
-          <w:szCs w:val="24"/>
-        </w:rPr>
-        <w:t xml:space="preserve"> 2011)</w:t>
+        <w:t>(O’Brien, Kinnaird, and Wibisono 2011)</w:t>
       </w:r>
       <w:r>
         <w:rPr>
@@ -4153,79 +3763,7 @@
           <w:sz w:val="24"/>
           <w:szCs w:val="24"/>
         </w:rPr>
-        <w:t xml:space="preserve">(Kelly 2008; </w:t>
-      </w:r>
-      <w:proofErr w:type="spellStart"/>
-      <w:r>
-        <w:rPr>
-          <w:rFonts w:asciiTheme="majorBidi" w:hAnsiTheme="majorBidi" w:cstheme="majorBidi"/>
-          <w:sz w:val="24"/>
-          <w:szCs w:val="24"/>
-        </w:rPr>
-        <w:t>Rovero</w:t>
-      </w:r>
-      <w:proofErr w:type="spellEnd"/>
-      <w:r>
-        <w:rPr>
-          <w:rFonts w:asciiTheme="majorBidi" w:hAnsiTheme="majorBidi" w:cstheme="majorBidi"/>
-          <w:sz w:val="24"/>
-          <w:szCs w:val="24"/>
-        </w:rPr>
-        <w:t xml:space="preserve"> and Marshall 2009; </w:t>
-      </w:r>
-      <w:proofErr w:type="spellStart"/>
-      <w:r>
-        <w:rPr>
-          <w:rFonts w:asciiTheme="majorBidi" w:hAnsiTheme="majorBidi" w:cstheme="majorBidi"/>
-          <w:sz w:val="24"/>
-          <w:szCs w:val="24"/>
-        </w:rPr>
-        <w:t>Wegge</w:t>
-      </w:r>
-      <w:proofErr w:type="spellEnd"/>
-      <w:r>
-        <w:rPr>
-          <w:rFonts w:asciiTheme="majorBidi" w:hAnsiTheme="majorBidi" w:cstheme="majorBidi"/>
-          <w:sz w:val="24"/>
-          <w:szCs w:val="24"/>
-        </w:rPr>
-        <w:t xml:space="preserve">, </w:t>
-      </w:r>
-      <w:proofErr w:type="spellStart"/>
-      <w:r>
-        <w:rPr>
-          <w:rFonts w:asciiTheme="majorBidi" w:hAnsiTheme="majorBidi" w:cstheme="majorBidi"/>
-          <w:sz w:val="24"/>
-          <w:szCs w:val="24"/>
-        </w:rPr>
-        <w:t>Pokheral</w:t>
-      </w:r>
-      <w:proofErr w:type="spellEnd"/>
-      <w:r>
-        <w:rPr>
-          <w:rFonts w:asciiTheme="majorBidi" w:hAnsiTheme="majorBidi" w:cstheme="majorBidi"/>
-          <w:sz w:val="24"/>
-          <w:szCs w:val="24"/>
-        </w:rPr>
-        <w:t xml:space="preserve">, and </w:t>
-      </w:r>
-      <w:proofErr w:type="spellStart"/>
-      <w:r>
-        <w:rPr>
-          <w:rFonts w:asciiTheme="majorBidi" w:hAnsiTheme="majorBidi" w:cstheme="majorBidi"/>
-          <w:sz w:val="24"/>
-          <w:szCs w:val="24"/>
-        </w:rPr>
-        <w:t>Jnawali</w:t>
-      </w:r>
-      <w:proofErr w:type="spellEnd"/>
-      <w:r>
-        <w:rPr>
-          <w:rFonts w:asciiTheme="majorBidi" w:hAnsiTheme="majorBidi" w:cstheme="majorBidi"/>
-          <w:sz w:val="24"/>
-          <w:szCs w:val="24"/>
-        </w:rPr>
-        <w:t xml:space="preserve"> 2004)</w:t>
+        <w:t>(Kelly 2008; Rovero and Marshall 2009; Wegge, Pokheral, and Jnawali 2004)</w:t>
       </w:r>
       <w:r>
         <w:rPr>
@@ -4500,25 +4038,7 @@
           <w:sz w:val="24"/>
           <w:szCs w:val="24"/>
         </w:rPr>
-        <w:t xml:space="preserve">(Mahmoud and </w:t>
-      </w:r>
-      <w:proofErr w:type="spellStart"/>
-      <w:r>
-        <w:rPr>
-          <w:rFonts w:asciiTheme="majorBidi" w:hAnsiTheme="majorBidi" w:cstheme="majorBidi"/>
-          <w:sz w:val="24"/>
-          <w:szCs w:val="24"/>
-        </w:rPr>
-        <w:t>Gan</w:t>
-      </w:r>
-      <w:proofErr w:type="spellEnd"/>
-      <w:r>
-        <w:rPr>
-          <w:rFonts w:asciiTheme="majorBidi" w:hAnsiTheme="majorBidi" w:cstheme="majorBidi"/>
-          <w:sz w:val="24"/>
-          <w:szCs w:val="24"/>
-        </w:rPr>
-        <w:t xml:space="preserve"> 2018)</w:t>
+        <w:t>(Mahmoud and Gan 2018)</w:t>
       </w:r>
       <w:r>
         <w:rPr>
@@ -4894,43 +4414,7 @@
           <w:sz w:val="24"/>
           <w:szCs w:val="24"/>
         </w:rPr>
-        <w:t xml:space="preserve">Bachelet, D., K. </w:t>
-      </w:r>
-      <w:proofErr w:type="spellStart"/>
-      <w:r>
-        <w:rPr>
-          <w:rFonts w:asciiTheme="majorBidi" w:hAnsiTheme="majorBidi" w:cstheme="majorBidi"/>
-          <w:sz w:val="24"/>
-          <w:szCs w:val="24"/>
-        </w:rPr>
-        <w:t>Ferschweiler</w:t>
-      </w:r>
-      <w:proofErr w:type="spellEnd"/>
-      <w:r>
-        <w:rPr>
-          <w:rFonts w:asciiTheme="majorBidi" w:hAnsiTheme="majorBidi" w:cstheme="majorBidi"/>
-          <w:sz w:val="24"/>
-          <w:szCs w:val="24"/>
-        </w:rPr>
-        <w:t xml:space="preserve">, T. Sheehan, and J. </w:t>
-      </w:r>
-      <w:proofErr w:type="spellStart"/>
-      <w:r>
-        <w:rPr>
-          <w:rFonts w:asciiTheme="majorBidi" w:hAnsiTheme="majorBidi" w:cstheme="majorBidi"/>
-          <w:sz w:val="24"/>
-          <w:szCs w:val="24"/>
-        </w:rPr>
-        <w:t>Strittholt</w:t>
-      </w:r>
-      <w:proofErr w:type="spellEnd"/>
-      <w:r>
-        <w:rPr>
-          <w:rFonts w:asciiTheme="majorBidi" w:hAnsiTheme="majorBidi" w:cstheme="majorBidi"/>
-          <w:sz w:val="24"/>
-          <w:szCs w:val="24"/>
-        </w:rPr>
-        <w:t xml:space="preserve">. 2016. “Climate Change Effects on Southern California Deserts.” </w:t>
+        <w:t xml:space="preserve">Bachelet, D., K. Ferschweiler, T. Sheehan, and J. Strittholt. 2016. “Climate Change Effects on Southern California Deserts.” </w:t>
       </w:r>
       <w:r>
         <w:rPr>
@@ -5035,77 +4519,13 @@
           <w:szCs w:val="24"/>
         </w:rPr>
       </w:pPr>
-      <w:proofErr w:type="spellStart"/>
-      <w:r>
-        <w:rPr>
-          <w:rFonts w:asciiTheme="majorBidi" w:hAnsiTheme="majorBidi" w:cstheme="majorBidi"/>
-          <w:sz w:val="24"/>
-          <w:szCs w:val="24"/>
-        </w:rPr>
-        <w:t>Ferreras</w:t>
-      </w:r>
-      <w:proofErr w:type="spellEnd"/>
-      <w:r>
-        <w:rPr>
-          <w:rFonts w:asciiTheme="majorBidi" w:hAnsiTheme="majorBidi" w:cstheme="majorBidi"/>
-          <w:sz w:val="24"/>
-          <w:szCs w:val="24"/>
-        </w:rPr>
-        <w:t xml:space="preserve">, P., F. </w:t>
-      </w:r>
-      <w:proofErr w:type="spellStart"/>
-      <w:r>
-        <w:rPr>
-          <w:rFonts w:asciiTheme="majorBidi" w:hAnsiTheme="majorBidi" w:cstheme="majorBidi"/>
-          <w:sz w:val="24"/>
-          <w:szCs w:val="24"/>
-        </w:rPr>
-        <w:t>Díaz</w:t>
-      </w:r>
-      <w:proofErr w:type="spellEnd"/>
-      <w:r>
-        <w:rPr>
-          <w:rFonts w:asciiTheme="majorBidi" w:hAnsiTheme="majorBidi" w:cstheme="majorBidi"/>
-          <w:sz w:val="24"/>
-          <w:szCs w:val="24"/>
-        </w:rPr>
-        <w:t xml:space="preserve">-Ruiz, P. C. Alves, and P. </w:t>
-      </w:r>
-      <w:proofErr w:type="spellStart"/>
-      <w:r>
-        <w:rPr>
-          <w:rFonts w:asciiTheme="majorBidi" w:hAnsiTheme="majorBidi" w:cstheme="majorBidi"/>
-          <w:sz w:val="24"/>
-          <w:szCs w:val="24"/>
-        </w:rPr>
-        <w:t>Monterroso</w:t>
-      </w:r>
-      <w:proofErr w:type="spellEnd"/>
-      <w:r>
-        <w:rPr>
-          <w:rFonts w:asciiTheme="majorBidi" w:hAnsiTheme="majorBidi" w:cstheme="majorBidi"/>
-          <w:sz w:val="24"/>
-          <w:szCs w:val="24"/>
-        </w:rPr>
-        <w:t xml:space="preserve">. 2017. “Optimizing Camera-Trapping Protocols for Characterizing </w:t>
-      </w:r>
-      <w:proofErr w:type="spellStart"/>
-      <w:r>
-        <w:rPr>
-          <w:rFonts w:asciiTheme="majorBidi" w:hAnsiTheme="majorBidi" w:cstheme="majorBidi"/>
-          <w:sz w:val="24"/>
-          <w:szCs w:val="24"/>
-        </w:rPr>
-        <w:t>Mesocarnivore</w:t>
-      </w:r>
-      <w:proofErr w:type="spellEnd"/>
-      <w:r>
-        <w:rPr>
-          <w:rFonts w:asciiTheme="majorBidi" w:hAnsiTheme="majorBidi" w:cstheme="majorBidi"/>
-          <w:sz w:val="24"/>
-          <w:szCs w:val="24"/>
-        </w:rPr>
-        <w:t xml:space="preserve"> Communities in South-Western Europe.” </w:t>
+      <w:r>
+        <w:rPr>
+          <w:rFonts w:asciiTheme="majorBidi" w:hAnsiTheme="majorBidi" w:cstheme="majorBidi"/>
+          <w:sz w:val="24"/>
+          <w:szCs w:val="24"/>
+        </w:rPr>
+        <w:t xml:space="preserve">Ferreras, P., F. Díaz-Ruiz, P. C. Alves, and P. Monterroso. 2017. “Optimizing Camera-Trapping Protocols for Characterizing Mesocarnivore Communities in South-Western Europe.” </w:t>
       </w:r>
       <w:r>
         <w:rPr>
@@ -5142,43 +4562,7 @@
           <w:sz w:val="24"/>
           <w:szCs w:val="24"/>
         </w:rPr>
-        <w:t xml:space="preserve">Foster, Rebecca J., and Bart J. </w:t>
-      </w:r>
-      <w:proofErr w:type="spellStart"/>
-      <w:r>
-        <w:rPr>
-          <w:rFonts w:asciiTheme="majorBidi" w:hAnsiTheme="majorBidi" w:cstheme="majorBidi"/>
-          <w:sz w:val="24"/>
-          <w:szCs w:val="24"/>
-        </w:rPr>
-        <w:t>Harmsen</w:t>
-      </w:r>
-      <w:proofErr w:type="spellEnd"/>
-      <w:r>
-        <w:rPr>
-          <w:rFonts w:asciiTheme="majorBidi" w:hAnsiTheme="majorBidi" w:cstheme="majorBidi"/>
-          <w:sz w:val="24"/>
-          <w:szCs w:val="24"/>
-        </w:rPr>
-        <w:t xml:space="preserve">. 2012. “A Critique of Density Estimation from Camera-Trap Data: Density Estimation </w:t>
-      </w:r>
-      <w:proofErr w:type="gramStart"/>
-      <w:r>
-        <w:rPr>
-          <w:rFonts w:asciiTheme="majorBidi" w:hAnsiTheme="majorBidi" w:cstheme="majorBidi"/>
-          <w:sz w:val="24"/>
-          <w:szCs w:val="24"/>
-        </w:rPr>
-        <w:t>From</w:t>
-      </w:r>
-      <w:proofErr w:type="gramEnd"/>
-      <w:r>
-        <w:rPr>
-          <w:rFonts w:asciiTheme="majorBidi" w:hAnsiTheme="majorBidi" w:cstheme="majorBidi"/>
-          <w:sz w:val="24"/>
-          <w:szCs w:val="24"/>
-        </w:rPr>
-        <w:t xml:space="preserve"> Camera-Trap Data.” </w:t>
+        <w:t xml:space="preserve">Foster, Rebecca J., and Bart J. Harmsen. 2012. “A Critique of Density Estimation from Camera-Trap Data: Density Estimation From Camera-Trap Data.” </w:t>
       </w:r>
       <w:r>
         <w:rPr>
@@ -5228,23 +4612,13 @@
           <w:szCs w:val="24"/>
         </w:rPr>
       </w:pPr>
-      <w:proofErr w:type="spellStart"/>
-      <w:r>
-        <w:rPr>
-          <w:rFonts w:asciiTheme="majorBidi" w:hAnsiTheme="majorBidi" w:cstheme="majorBidi"/>
-          <w:sz w:val="24"/>
-          <w:szCs w:val="24"/>
-        </w:rPr>
-        <w:t>Karanth</w:t>
-      </w:r>
-      <w:proofErr w:type="spellEnd"/>
-      <w:r>
-        <w:rPr>
-          <w:rFonts w:asciiTheme="majorBidi" w:hAnsiTheme="majorBidi" w:cstheme="majorBidi"/>
-          <w:sz w:val="24"/>
-          <w:szCs w:val="24"/>
-        </w:rPr>
-        <w:t xml:space="preserve">, K. U., J. D. Nichols, N. S. Kumar, W. A. Link, and J. E. Hines. 2004. “Tigers and Their Prey: Predicting Carnivore Densities from Prey Abundance.” </w:t>
+      <w:r>
+        <w:rPr>
+          <w:rFonts w:asciiTheme="majorBidi" w:hAnsiTheme="majorBidi" w:cstheme="majorBidi"/>
+          <w:sz w:val="24"/>
+          <w:szCs w:val="24"/>
+        </w:rPr>
+        <w:t xml:space="preserve">Karanth, K. U., J. D. Nichols, N. S. Kumar, W. A. Link, and J. E. Hines. 2004. “Tigers and Their Prey: Predicting Carnivore Densities from Prey Abundance.” </w:t>
       </w:r>
       <w:r>
         <w:rPr>
@@ -5281,25 +4655,7 @@
           <w:sz w:val="24"/>
           <w:szCs w:val="24"/>
         </w:rPr>
-        <w:t xml:space="preserve">Kelly, M. J. 2008. “Design, Evaluate, </w:t>
-      </w:r>
-      <w:proofErr w:type="gramStart"/>
-      <w:r>
-        <w:rPr>
-          <w:rFonts w:asciiTheme="majorBidi" w:hAnsiTheme="majorBidi" w:cstheme="majorBidi"/>
-          <w:sz w:val="24"/>
-          <w:szCs w:val="24"/>
-        </w:rPr>
-        <w:t>Refine</w:t>
-      </w:r>
-      <w:proofErr w:type="gramEnd"/>
-      <w:r>
-        <w:rPr>
-          <w:rFonts w:asciiTheme="majorBidi" w:hAnsiTheme="majorBidi" w:cstheme="majorBidi"/>
-          <w:sz w:val="24"/>
-          <w:szCs w:val="24"/>
-        </w:rPr>
-        <w:t xml:space="preserve">: Camera Trap Studies for Elusive Species.” </w:t>
+        <w:t xml:space="preserve">Kelly, M. J. 2008. “Design, Evaluate, Refine: Camera Trap Studies for Elusive Species.” </w:t>
       </w:r>
       <w:r>
         <w:rPr>
@@ -5336,115 +4692,7 @@
           <w:sz w:val="24"/>
           <w:szCs w:val="24"/>
         </w:rPr>
-        <w:t xml:space="preserve">Kelly, Marcella J., Andrew J. </w:t>
-      </w:r>
-      <w:proofErr w:type="spellStart"/>
-      <w:r>
-        <w:rPr>
-          <w:rFonts w:asciiTheme="majorBidi" w:hAnsiTheme="majorBidi" w:cstheme="majorBidi"/>
-          <w:sz w:val="24"/>
-          <w:szCs w:val="24"/>
-        </w:rPr>
-        <w:t>Noss</w:t>
-      </w:r>
-      <w:proofErr w:type="spellEnd"/>
-      <w:r>
-        <w:rPr>
-          <w:rFonts w:asciiTheme="majorBidi" w:hAnsiTheme="majorBidi" w:cstheme="majorBidi"/>
-          <w:sz w:val="24"/>
-          <w:szCs w:val="24"/>
-        </w:rPr>
-        <w:t xml:space="preserve">, Mario S. Di </w:t>
-      </w:r>
-      <w:proofErr w:type="spellStart"/>
-      <w:r>
-        <w:rPr>
-          <w:rFonts w:asciiTheme="majorBidi" w:hAnsiTheme="majorBidi" w:cstheme="majorBidi"/>
-          <w:sz w:val="24"/>
-          <w:szCs w:val="24"/>
-        </w:rPr>
-        <w:t>Bitetti</w:t>
-      </w:r>
-      <w:proofErr w:type="spellEnd"/>
-      <w:r>
-        <w:rPr>
-          <w:rFonts w:asciiTheme="majorBidi" w:hAnsiTheme="majorBidi" w:cstheme="majorBidi"/>
-          <w:sz w:val="24"/>
-          <w:szCs w:val="24"/>
-        </w:rPr>
-        <w:t xml:space="preserve">, Leonardo </w:t>
-      </w:r>
-      <w:proofErr w:type="spellStart"/>
-      <w:r>
-        <w:rPr>
-          <w:rFonts w:asciiTheme="majorBidi" w:hAnsiTheme="majorBidi" w:cstheme="majorBidi"/>
-          <w:sz w:val="24"/>
-          <w:szCs w:val="24"/>
-        </w:rPr>
-        <w:t>Maffei</w:t>
-      </w:r>
-      <w:proofErr w:type="spellEnd"/>
-      <w:r>
-        <w:rPr>
-          <w:rFonts w:asciiTheme="majorBidi" w:hAnsiTheme="majorBidi" w:cstheme="majorBidi"/>
-          <w:sz w:val="24"/>
-          <w:szCs w:val="24"/>
-        </w:rPr>
-        <w:t xml:space="preserve">, Rosario L. </w:t>
-      </w:r>
-      <w:proofErr w:type="spellStart"/>
-      <w:r>
-        <w:rPr>
-          <w:rFonts w:asciiTheme="majorBidi" w:hAnsiTheme="majorBidi" w:cstheme="majorBidi"/>
-          <w:sz w:val="24"/>
-          <w:szCs w:val="24"/>
-        </w:rPr>
-        <w:t>Arispe</w:t>
-      </w:r>
-      <w:proofErr w:type="spellEnd"/>
-      <w:r>
-        <w:rPr>
-          <w:rFonts w:asciiTheme="majorBidi" w:hAnsiTheme="majorBidi" w:cstheme="majorBidi"/>
-          <w:sz w:val="24"/>
-          <w:szCs w:val="24"/>
-        </w:rPr>
-        <w:t xml:space="preserve">, Agustin </w:t>
-      </w:r>
-      <w:proofErr w:type="spellStart"/>
-      <w:r>
-        <w:rPr>
-          <w:rFonts w:asciiTheme="majorBidi" w:hAnsiTheme="majorBidi" w:cstheme="majorBidi"/>
-          <w:sz w:val="24"/>
-          <w:szCs w:val="24"/>
-        </w:rPr>
-        <w:t>Paviolo</w:t>
-      </w:r>
-      <w:proofErr w:type="spellEnd"/>
-      <w:r>
-        <w:rPr>
-          <w:rFonts w:asciiTheme="majorBidi" w:hAnsiTheme="majorBidi" w:cstheme="majorBidi"/>
-          <w:sz w:val="24"/>
-          <w:szCs w:val="24"/>
-        </w:rPr>
-        <w:t xml:space="preserve">, Carlos D. De Angelo, and </w:t>
-      </w:r>
-      <w:proofErr w:type="spellStart"/>
-      <w:r>
-        <w:rPr>
-          <w:rFonts w:asciiTheme="majorBidi" w:hAnsiTheme="majorBidi" w:cstheme="majorBidi"/>
-          <w:sz w:val="24"/>
-          <w:szCs w:val="24"/>
-        </w:rPr>
-        <w:t>Yamil</w:t>
-      </w:r>
-      <w:proofErr w:type="spellEnd"/>
-      <w:r>
-        <w:rPr>
-          <w:rFonts w:asciiTheme="majorBidi" w:hAnsiTheme="majorBidi" w:cstheme="majorBidi"/>
-          <w:sz w:val="24"/>
-          <w:szCs w:val="24"/>
-        </w:rPr>
-        <w:t xml:space="preserve"> E. Di Blanco. 2008. “Estimating Puma </w:t>
+        <w:t xml:space="preserve">Kelly, Marcella J., Andrew J. Noss, Mario S. Di Bitetti, Leonardo Maffei, Rosario L. Arispe, Agustin Paviolo, Carlos D. De Angelo, and Yamil E. Di Blanco. 2008. “Estimating Puma </w:t>
       </w:r>
       <w:r>
         <w:rPr>
@@ -5463,9 +4711,35 @@
           <w:sz w:val="24"/>
           <w:szCs w:val="24"/>
         </w:rPr>
-        <w:t xml:space="preserve">Journal of </w:t>
-      </w:r>
-      <w:proofErr w:type="spellStart"/>
+        <w:t>Journal of Mammalogy</w:t>
+      </w:r>
+      <w:r>
+        <w:rPr>
+          <w:rFonts w:asciiTheme="majorBidi" w:hAnsiTheme="majorBidi" w:cstheme="majorBidi"/>
+          <w:sz w:val="24"/>
+          <w:szCs w:val="24"/>
+        </w:rPr>
+        <w:t xml:space="preserve"> 89 (2): 408–18. https://doi.org/10.1644/06-MAMM-A-424R.1.</w:t>
+      </w:r>
+    </w:p>
+    <w:p>
+      <w:pPr>
+        <w:pStyle w:val="Bibliography"/>
+        <w:spacing w:line="480" w:lineRule="auto"/>
+        <w:rPr>
+          <w:rFonts w:asciiTheme="majorBidi" w:hAnsiTheme="majorBidi" w:cstheme="majorBidi"/>
+          <w:sz w:val="24"/>
+          <w:szCs w:val="24"/>
+        </w:rPr>
+      </w:pPr>
+      <w:r>
+        <w:rPr>
+          <w:rFonts w:asciiTheme="majorBidi" w:hAnsiTheme="majorBidi" w:cstheme="majorBidi"/>
+          <w:sz w:val="24"/>
+          <w:szCs w:val="24"/>
+        </w:rPr>
+        <w:t xml:space="preserve">Langan, Dean, Julian P.T. Higgins, Dan Jackson, Jack Bowden, Areti Angeliki Veroniki, Evangelos Kontopantelis, Wolfgang Viechtbauer, and Mark Simmonds. 2019. “A Comparison of Heterogeneity Variance Estimators in Simulated Random‐effects Meta‐analyses.” </w:t>
+      </w:r>
       <w:r>
         <w:rPr>
           <w:rFonts w:asciiTheme="majorBidi" w:hAnsiTheme="majorBidi" w:cstheme="majorBidi"/>
@@ -5474,16 +4748,15 @@
           <w:sz w:val="24"/>
           <w:szCs w:val="24"/>
         </w:rPr>
-        <w:t>Mammalogy</w:t>
-      </w:r>
-      <w:proofErr w:type="spellEnd"/>
-      <w:r>
-        <w:rPr>
-          <w:rFonts w:asciiTheme="majorBidi" w:hAnsiTheme="majorBidi" w:cstheme="majorBidi"/>
-          <w:sz w:val="24"/>
-          <w:szCs w:val="24"/>
-        </w:rPr>
-        <w:t xml:space="preserve"> 89 (2): 408–18. https://doi.org/10.1644/06-MAMM-A-424R.1.</w:t>
+        <w:t>Research Synthesis Methods</w:t>
+      </w:r>
+      <w:r>
+        <w:rPr>
+          <w:rFonts w:asciiTheme="majorBidi" w:hAnsiTheme="majorBidi" w:cstheme="majorBidi"/>
+          <w:sz w:val="24"/>
+          <w:szCs w:val="24"/>
+        </w:rPr>
+        <w:t xml:space="preserve"> 10 (1): 83–98. https://doi.org/10.1002/jrsm.1316.</w:t>
       </w:r>
     </w:p>
     <w:p>
@@ -5496,131 +4769,13 @@
           <w:szCs w:val="24"/>
         </w:rPr>
       </w:pPr>
-      <w:proofErr w:type="spellStart"/>
-      <w:r>
-        <w:rPr>
-          <w:rFonts w:asciiTheme="majorBidi" w:hAnsiTheme="majorBidi" w:cstheme="majorBidi"/>
-          <w:sz w:val="24"/>
-          <w:szCs w:val="24"/>
-        </w:rPr>
-        <w:t>Langan</w:t>
-      </w:r>
-      <w:proofErr w:type="spellEnd"/>
-      <w:r>
-        <w:rPr>
-          <w:rFonts w:asciiTheme="majorBidi" w:hAnsiTheme="majorBidi" w:cstheme="majorBidi"/>
-          <w:sz w:val="24"/>
-          <w:szCs w:val="24"/>
-        </w:rPr>
-        <w:t xml:space="preserve">, Dean, Julian P.T. Higgins, Dan Jackson, Jack Bowden, </w:t>
-      </w:r>
-      <w:proofErr w:type="spellStart"/>
-      <w:r>
-        <w:rPr>
-          <w:rFonts w:asciiTheme="majorBidi" w:hAnsiTheme="majorBidi" w:cstheme="majorBidi"/>
-          <w:sz w:val="24"/>
-          <w:szCs w:val="24"/>
-        </w:rPr>
-        <w:t>Areti</w:t>
-      </w:r>
-      <w:proofErr w:type="spellEnd"/>
-      <w:r>
-        <w:rPr>
-          <w:rFonts w:asciiTheme="majorBidi" w:hAnsiTheme="majorBidi" w:cstheme="majorBidi"/>
-          <w:sz w:val="24"/>
-          <w:szCs w:val="24"/>
-        </w:rPr>
-        <w:t xml:space="preserve"> </w:t>
-      </w:r>
-      <w:proofErr w:type="spellStart"/>
-      <w:r>
-        <w:rPr>
-          <w:rFonts w:asciiTheme="majorBidi" w:hAnsiTheme="majorBidi" w:cstheme="majorBidi"/>
-          <w:sz w:val="24"/>
-          <w:szCs w:val="24"/>
-        </w:rPr>
-        <w:t>Angeliki</w:t>
-      </w:r>
-      <w:proofErr w:type="spellEnd"/>
-      <w:r>
-        <w:rPr>
-          <w:rFonts w:asciiTheme="majorBidi" w:hAnsiTheme="majorBidi" w:cstheme="majorBidi"/>
-          <w:sz w:val="24"/>
-          <w:szCs w:val="24"/>
-        </w:rPr>
-        <w:t xml:space="preserve"> </w:t>
-      </w:r>
-      <w:proofErr w:type="spellStart"/>
-      <w:r>
-        <w:rPr>
-          <w:rFonts w:asciiTheme="majorBidi" w:hAnsiTheme="majorBidi" w:cstheme="majorBidi"/>
-          <w:sz w:val="24"/>
-          <w:szCs w:val="24"/>
-        </w:rPr>
-        <w:t>Veroniki</w:t>
-      </w:r>
-      <w:proofErr w:type="spellEnd"/>
-      <w:r>
-        <w:rPr>
-          <w:rFonts w:asciiTheme="majorBidi" w:hAnsiTheme="majorBidi" w:cstheme="majorBidi"/>
-          <w:sz w:val="24"/>
-          <w:szCs w:val="24"/>
-        </w:rPr>
-        <w:t xml:space="preserve">, </w:t>
-      </w:r>
-      <w:proofErr w:type="spellStart"/>
-      <w:r>
-        <w:rPr>
-          <w:rFonts w:asciiTheme="majorBidi" w:hAnsiTheme="majorBidi" w:cstheme="majorBidi"/>
-          <w:sz w:val="24"/>
-          <w:szCs w:val="24"/>
-        </w:rPr>
-        <w:t>Evangelos</w:t>
-      </w:r>
-      <w:proofErr w:type="spellEnd"/>
-      <w:r>
-        <w:rPr>
-          <w:rFonts w:asciiTheme="majorBidi" w:hAnsiTheme="majorBidi" w:cstheme="majorBidi"/>
-          <w:sz w:val="24"/>
-          <w:szCs w:val="24"/>
-        </w:rPr>
-        <w:t xml:space="preserve"> </w:t>
-      </w:r>
-      <w:proofErr w:type="spellStart"/>
-      <w:r>
-        <w:rPr>
-          <w:rFonts w:asciiTheme="majorBidi" w:hAnsiTheme="majorBidi" w:cstheme="majorBidi"/>
-          <w:sz w:val="24"/>
-          <w:szCs w:val="24"/>
-        </w:rPr>
-        <w:t>Kontopantelis</w:t>
-      </w:r>
-      <w:proofErr w:type="spellEnd"/>
-      <w:r>
-        <w:rPr>
-          <w:rFonts w:asciiTheme="majorBidi" w:hAnsiTheme="majorBidi" w:cstheme="majorBidi"/>
-          <w:sz w:val="24"/>
-          <w:szCs w:val="24"/>
-        </w:rPr>
-        <w:t xml:space="preserve">, Wolfgang </w:t>
-      </w:r>
-      <w:proofErr w:type="spellStart"/>
-      <w:r>
-        <w:rPr>
-          <w:rFonts w:asciiTheme="majorBidi" w:hAnsiTheme="majorBidi" w:cstheme="majorBidi"/>
-          <w:sz w:val="24"/>
-          <w:szCs w:val="24"/>
-        </w:rPr>
-        <w:t>Viechtbauer</w:t>
-      </w:r>
-      <w:proofErr w:type="spellEnd"/>
-      <w:r>
-        <w:rPr>
-          <w:rFonts w:asciiTheme="majorBidi" w:hAnsiTheme="majorBidi" w:cstheme="majorBidi"/>
-          <w:sz w:val="24"/>
-          <w:szCs w:val="24"/>
-        </w:rPr>
-        <w:t xml:space="preserve">, and Mark Simmonds. 2019. “A Comparison of Heterogeneity Variance Estimators in Simulated Random‐effects Meta‐analyses.” </w:t>
+      <w:r>
+        <w:rPr>
+          <w:rFonts w:asciiTheme="majorBidi" w:hAnsiTheme="majorBidi" w:cstheme="majorBidi"/>
+          <w:sz w:val="24"/>
+          <w:szCs w:val="24"/>
+        </w:rPr>
+        <w:t xml:space="preserve">Mahmoud, Shereif H., and Thian Y. Gan. 2018. “Impact of Anthropogenic Climate Change and Human Activities on Environment and Ecosystem Services in Arid Regions.” </w:t>
       </w:r>
       <w:r>
         <w:rPr>
@@ -5630,15 +4785,15 @@
           <w:sz w:val="24"/>
           <w:szCs w:val="24"/>
         </w:rPr>
-        <w:t>Research Synthesis Methods</w:t>
-      </w:r>
-      <w:r>
-        <w:rPr>
-          <w:rFonts w:asciiTheme="majorBidi" w:hAnsiTheme="majorBidi" w:cstheme="majorBidi"/>
-          <w:sz w:val="24"/>
-          <w:szCs w:val="24"/>
-        </w:rPr>
-        <w:t xml:space="preserve"> 10 (1): 83–98. https://doi.org/10.1002/jrsm.1316.</w:t>
+        <w:t>Science of The Total Environment</w:t>
+      </w:r>
+      <w:r>
+        <w:rPr>
+          <w:rFonts w:asciiTheme="majorBidi" w:hAnsiTheme="majorBidi" w:cstheme="majorBidi"/>
+          <w:sz w:val="24"/>
+          <w:szCs w:val="24"/>
+        </w:rPr>
+        <w:t xml:space="preserve"> 633 (August): 1329–44. https://doi.org/10.1016/j.scitotenv.2018.03.290.</w:t>
       </w:r>
     </w:p>
     <w:p>
@@ -5657,61 +4812,7 @@
           <w:sz w:val="24"/>
           <w:szCs w:val="24"/>
         </w:rPr>
-        <w:t xml:space="preserve">Mahmoud, </w:t>
-      </w:r>
-      <w:proofErr w:type="spellStart"/>
-      <w:r>
-        <w:rPr>
-          <w:rFonts w:asciiTheme="majorBidi" w:hAnsiTheme="majorBidi" w:cstheme="majorBidi"/>
-          <w:sz w:val="24"/>
-          <w:szCs w:val="24"/>
-        </w:rPr>
-        <w:t>Shereif</w:t>
-      </w:r>
-      <w:proofErr w:type="spellEnd"/>
-      <w:r>
-        <w:rPr>
-          <w:rFonts w:asciiTheme="majorBidi" w:hAnsiTheme="majorBidi" w:cstheme="majorBidi"/>
-          <w:sz w:val="24"/>
-          <w:szCs w:val="24"/>
-        </w:rPr>
-        <w:t xml:space="preserve"> H., and </w:t>
-      </w:r>
-      <w:proofErr w:type="spellStart"/>
-      <w:r>
-        <w:rPr>
-          <w:rFonts w:asciiTheme="majorBidi" w:hAnsiTheme="majorBidi" w:cstheme="majorBidi"/>
-          <w:sz w:val="24"/>
-          <w:szCs w:val="24"/>
-        </w:rPr>
-        <w:t>Thian</w:t>
-      </w:r>
-      <w:proofErr w:type="spellEnd"/>
-      <w:r>
-        <w:rPr>
-          <w:rFonts w:asciiTheme="majorBidi" w:hAnsiTheme="majorBidi" w:cstheme="majorBidi"/>
-          <w:sz w:val="24"/>
-          <w:szCs w:val="24"/>
-        </w:rPr>
-        <w:t xml:space="preserve"> Y. </w:t>
-      </w:r>
-      <w:proofErr w:type="spellStart"/>
-      <w:r>
-        <w:rPr>
-          <w:rFonts w:asciiTheme="majorBidi" w:hAnsiTheme="majorBidi" w:cstheme="majorBidi"/>
-          <w:sz w:val="24"/>
-          <w:szCs w:val="24"/>
-        </w:rPr>
-        <w:t>Gan</w:t>
-      </w:r>
-      <w:proofErr w:type="spellEnd"/>
-      <w:r>
-        <w:rPr>
-          <w:rFonts w:asciiTheme="majorBidi" w:hAnsiTheme="majorBidi" w:cstheme="majorBidi"/>
-          <w:sz w:val="24"/>
-          <w:szCs w:val="24"/>
-        </w:rPr>
-        <w:t xml:space="preserve">. 2018. “Impact of Anthropogenic Climate Change and Human Activities on Environment and Ecosystem Services in Arid Regions.” </w:t>
+        <w:t xml:space="preserve">Marcus Rowcliffe, J., Chris Carbone, Patrick A. Jansen, Roland Kays, and Bart Kranstauber. 2011. “Quantifying the Sensitivity of Camera Traps: An Adapted Distance Sampling Approach: </w:t>
       </w:r>
       <w:r>
         <w:rPr>
@@ -5721,9 +4822,16 @@
           <w:sz w:val="24"/>
           <w:szCs w:val="24"/>
         </w:rPr>
-        <w:t xml:space="preserve">Science of </w:t>
-      </w:r>
-      <w:proofErr w:type="gramStart"/>
+        <w:t>Quantifying Camera Trap Sensitivity</w:t>
+      </w:r>
+      <w:r>
+        <w:rPr>
+          <w:rFonts w:asciiTheme="majorBidi" w:hAnsiTheme="majorBidi" w:cstheme="majorBidi"/>
+          <w:sz w:val="24"/>
+          <w:szCs w:val="24"/>
+        </w:rPr>
+        <w:t xml:space="preserve">.” </w:t>
+      </w:r>
       <w:r>
         <w:rPr>
           <w:rFonts w:asciiTheme="majorBidi" w:hAnsiTheme="majorBidi" w:cstheme="majorBidi"/>
@@ -5732,9 +4840,35 @@
           <w:sz w:val="24"/>
           <w:szCs w:val="24"/>
         </w:rPr>
-        <w:t>The</w:t>
-      </w:r>
-      <w:proofErr w:type="gramEnd"/>
+        <w:t>Methods in Ecology and Evolution</w:t>
+      </w:r>
+      <w:r>
+        <w:rPr>
+          <w:rFonts w:asciiTheme="majorBidi" w:hAnsiTheme="majorBidi" w:cstheme="majorBidi"/>
+          <w:sz w:val="24"/>
+          <w:szCs w:val="24"/>
+        </w:rPr>
+        <w:t xml:space="preserve"> 2 (5): 464–76. https://doi.org/10.1111/j.2041-210X.2011.00094.x.</w:t>
+      </w:r>
+    </w:p>
+    <w:p>
+      <w:pPr>
+        <w:pStyle w:val="Bibliography"/>
+        <w:spacing w:line="480" w:lineRule="auto"/>
+        <w:rPr>
+          <w:rFonts w:asciiTheme="majorBidi" w:hAnsiTheme="majorBidi" w:cstheme="majorBidi"/>
+          <w:sz w:val="24"/>
+          <w:szCs w:val="24"/>
+        </w:rPr>
+      </w:pPr>
+      <w:r>
+        <w:rPr>
+          <w:rFonts w:asciiTheme="majorBidi" w:hAnsiTheme="majorBidi" w:cstheme="majorBidi"/>
+          <w:sz w:val="24"/>
+          <w:szCs w:val="24"/>
+        </w:rPr>
+        <w:t xml:space="preserve">Meek, Paul D., Guy-Anthony Ballard, and Peter J. S. Fleming. 2015. “The Pitfalls of Wildlife Camera Trapping as a Survey Tool in Australia.” </w:t>
+      </w:r>
       <w:r>
         <w:rPr>
           <w:rFonts w:asciiTheme="majorBidi" w:hAnsiTheme="majorBidi" w:cstheme="majorBidi"/>
@@ -5743,15 +4877,15 @@
           <w:sz w:val="24"/>
           <w:szCs w:val="24"/>
         </w:rPr>
-        <w:t xml:space="preserve"> Total Environment</w:t>
-      </w:r>
-      <w:r>
-        <w:rPr>
-          <w:rFonts w:asciiTheme="majorBidi" w:hAnsiTheme="majorBidi" w:cstheme="majorBidi"/>
-          <w:sz w:val="24"/>
-          <w:szCs w:val="24"/>
-        </w:rPr>
-        <w:t xml:space="preserve"> 633 (August): 1329–44. https://doi.org/10.1016/j.scitotenv.2018.03.290.</w:t>
+        <w:t>Australian Mammalogy</w:t>
+      </w:r>
+      <w:r>
+        <w:rPr>
+          <w:rFonts w:asciiTheme="majorBidi" w:hAnsiTheme="majorBidi" w:cstheme="majorBidi"/>
+          <w:sz w:val="24"/>
+          <w:szCs w:val="24"/>
+        </w:rPr>
+        <w:t xml:space="preserve"> 37 (1): 13. https://doi.org/10.1071/AM14023.</w:t>
       </w:r>
     </w:p>
     <w:p>
@@ -5770,43 +4904,7 @@
           <w:sz w:val="24"/>
           <w:szCs w:val="24"/>
         </w:rPr>
-        <w:t xml:space="preserve">Marcus </w:t>
-      </w:r>
-      <w:proofErr w:type="spellStart"/>
-      <w:r>
-        <w:rPr>
-          <w:rFonts w:asciiTheme="majorBidi" w:hAnsiTheme="majorBidi" w:cstheme="majorBidi"/>
-          <w:sz w:val="24"/>
-          <w:szCs w:val="24"/>
-        </w:rPr>
-        <w:t>Rowcliffe</w:t>
-      </w:r>
-      <w:proofErr w:type="spellEnd"/>
-      <w:r>
-        <w:rPr>
-          <w:rFonts w:asciiTheme="majorBidi" w:hAnsiTheme="majorBidi" w:cstheme="majorBidi"/>
-          <w:sz w:val="24"/>
-          <w:szCs w:val="24"/>
-        </w:rPr>
-        <w:t xml:space="preserve">, J., Chris Carbone, Patrick A. Jansen, Roland Kays, and Bart </w:t>
-      </w:r>
-      <w:proofErr w:type="spellStart"/>
-      <w:r>
-        <w:rPr>
-          <w:rFonts w:asciiTheme="majorBidi" w:hAnsiTheme="majorBidi" w:cstheme="majorBidi"/>
-          <w:sz w:val="24"/>
-          <w:szCs w:val="24"/>
-        </w:rPr>
-        <w:t>Kranstauber</w:t>
-      </w:r>
-      <w:proofErr w:type="spellEnd"/>
-      <w:r>
-        <w:rPr>
-          <w:rFonts w:asciiTheme="majorBidi" w:hAnsiTheme="majorBidi" w:cstheme="majorBidi"/>
-          <w:sz w:val="24"/>
-          <w:szCs w:val="24"/>
-        </w:rPr>
-        <w:t xml:space="preserve">. 2011. “Quantifying the Sensitivity of Camera Traps: An Adapted Distance Sampling Approach: </w:t>
+        <w:t xml:space="preserve">Meek, Paul, Peter J. S Fleming, Guy Ballard, Peter Banks, Andrew W Claridge, James Sanderson, Don E Swann, Australasian Wildlife Management Society, and Royal Zoological Society of New South Wales, eds. 2014. </w:t>
       </w:r>
       <w:r>
         <w:rPr>
@@ -5816,15 +4914,35 @@
           <w:sz w:val="24"/>
           <w:szCs w:val="24"/>
         </w:rPr>
-        <w:t>Quantifying Camera Trap Sensitivity</w:t>
-      </w:r>
-      <w:r>
-        <w:rPr>
-          <w:rFonts w:asciiTheme="majorBidi" w:hAnsiTheme="majorBidi" w:cstheme="majorBidi"/>
-          <w:sz w:val="24"/>
-          <w:szCs w:val="24"/>
-        </w:rPr>
-        <w:t xml:space="preserve">.” </w:t>
+        <w:t>Camera Trapping: Wildlife Management and Research</w:t>
+      </w:r>
+      <w:r>
+        <w:rPr>
+          <w:rFonts w:asciiTheme="majorBidi" w:hAnsiTheme="majorBidi" w:cstheme="majorBidi"/>
+          <w:sz w:val="24"/>
+          <w:szCs w:val="24"/>
+        </w:rPr>
+        <w:t>.</w:t>
+      </w:r>
+    </w:p>
+    <w:p>
+      <w:pPr>
+        <w:pStyle w:val="Bibliography"/>
+        <w:spacing w:line="480" w:lineRule="auto"/>
+        <w:rPr>
+          <w:rFonts w:asciiTheme="majorBidi" w:hAnsiTheme="majorBidi" w:cstheme="majorBidi"/>
+          <w:sz w:val="24"/>
+          <w:szCs w:val="24"/>
+        </w:rPr>
+      </w:pPr>
+      <w:r>
+        <w:rPr>
+          <w:rFonts w:asciiTheme="majorBidi" w:hAnsiTheme="majorBidi" w:cstheme="majorBidi"/>
+          <w:sz w:val="24"/>
+          <w:szCs w:val="24"/>
+        </w:rPr>
+        <w:lastRenderedPageBreak/>
+        <w:t xml:space="preserve">Moher, David, Alessandro Liberati, Jennifer Tetzlaff, Douglas G. Altman, and The PRISMA Group. 2009. “Preferred Reporting Items for Systematic Reviews and Meta-Analyses: The PRISMA Statement.” </w:t>
       </w:r>
       <w:r>
         <w:rPr>
@@ -5834,15 +4952,15 @@
           <w:sz w:val="24"/>
           <w:szCs w:val="24"/>
         </w:rPr>
-        <w:t>Methods in Ecology and Evolution</w:t>
-      </w:r>
-      <w:r>
-        <w:rPr>
-          <w:rFonts w:asciiTheme="majorBidi" w:hAnsiTheme="majorBidi" w:cstheme="majorBidi"/>
-          <w:sz w:val="24"/>
-          <w:szCs w:val="24"/>
-        </w:rPr>
-        <w:t xml:space="preserve"> 2 (5): 464–76. https://doi.org/10.1111/j.2041-210X.2011.00094.x.</w:t>
+        <w:t>PLoS Medicine</w:t>
+      </w:r>
+      <w:r>
+        <w:rPr>
+          <w:rFonts w:asciiTheme="majorBidi" w:hAnsiTheme="majorBidi" w:cstheme="majorBidi"/>
+          <w:sz w:val="24"/>
+          <w:szCs w:val="24"/>
+        </w:rPr>
+        <w:t xml:space="preserve"> 6 (7): e1000097. https://doi.org/10.1371/journal.pmed.1000097.</w:t>
       </w:r>
     </w:p>
     <w:p>
@@ -5861,7 +4979,7 @@
           <w:sz w:val="24"/>
           <w:szCs w:val="24"/>
         </w:rPr>
-        <w:t xml:space="preserve">Meek, Paul D., Guy-Anthony Ballard, and Peter J. S. Fleming. 2015. “The Pitfalls of Wildlife Camera Trapping as a Survey Tool in Australia.” </w:t>
+        <w:t xml:space="preserve">O’Brien, T. G. 2008. “On the Use of Automated Cameras to Estimate Species Richness for Large- and Medium-Sized Rainforest Mammals.” </w:t>
       </w:r>
       <w:r>
         <w:rPr>
@@ -5871,9 +4989,43 @@
           <w:sz w:val="24"/>
           <w:szCs w:val="24"/>
         </w:rPr>
-        <w:t xml:space="preserve">Australian </w:t>
-      </w:r>
-      <w:proofErr w:type="spellStart"/>
+        <w:t>Animal Conservation</w:t>
+      </w:r>
+      <w:r>
+        <w:rPr>
+          <w:rFonts w:asciiTheme="majorBidi" w:hAnsiTheme="majorBidi" w:cstheme="majorBidi"/>
+          <w:sz w:val="24"/>
+          <w:szCs w:val="24"/>
+        </w:rPr>
+        <w:t xml:space="preserve"> 11 (3): 179–81. https://doi.org/10.1111/j.1469-1795.2008.00178.x.</w:t>
+      </w:r>
+    </w:p>
+    <w:p>
+      <w:pPr>
+        <w:pStyle w:val="Bibliography"/>
+        <w:spacing w:line="480" w:lineRule="auto"/>
+        <w:rPr>
+          <w:rFonts w:asciiTheme="majorBidi" w:hAnsiTheme="majorBidi" w:cstheme="majorBidi"/>
+          <w:sz w:val="24"/>
+          <w:szCs w:val="24"/>
+        </w:rPr>
+      </w:pPr>
+      <w:r>
+        <w:rPr>
+          <w:rFonts w:asciiTheme="majorBidi" w:hAnsiTheme="majorBidi" w:cstheme="majorBidi"/>
+          <w:sz w:val="24"/>
+          <w:szCs w:val="24"/>
+        </w:rPr>
+        <w:t>O’Brien, T.G., M.F. Kinnaird, and T.H. Wibisono. 2011. “Estimation of Species Richness of Large Vertebrates Using Camera Traps: An Example from an Indonesian Rainforest.”</w:t>
+      </w:r>
+      <w:r>
+        <w:rPr>
+          <w:rFonts w:asciiTheme="majorBidi" w:hAnsiTheme="majorBidi" w:cstheme="majorBidi"/>
+          <w:sz w:val="24"/>
+          <w:szCs w:val="24"/>
+        </w:rPr>
+        <w:t xml:space="preserve"> </w:t>
+      </w:r>
       <w:r>
         <w:rPr>
           <w:rFonts w:asciiTheme="majorBidi" w:hAnsiTheme="majorBidi" w:cstheme="majorBidi"/>
@@ -5882,16 +5034,51 @@
           <w:sz w:val="24"/>
           <w:szCs w:val="24"/>
         </w:rPr>
-        <w:t>Mammalogy</w:t>
-      </w:r>
-      <w:proofErr w:type="spellEnd"/>
-      <w:r>
-        <w:rPr>
-          <w:rFonts w:asciiTheme="majorBidi" w:hAnsiTheme="majorBidi" w:cstheme="majorBidi"/>
-          <w:sz w:val="24"/>
-          <w:szCs w:val="24"/>
-        </w:rPr>
-        <w:t xml:space="preserve"> 37 (1): 13. https://doi.org/10.1071/AM14023.</w:t>
+        <w:t>In</w:t>
+      </w:r>
+      <w:r>
+        <w:rPr>
+          <w:rFonts w:asciiTheme="majorBidi" w:hAnsiTheme="majorBidi" w:cstheme="majorBidi"/>
+          <w:sz w:val="24"/>
+          <w:szCs w:val="24"/>
+        </w:rPr>
+        <w:t xml:space="preserve"> </w:t>
+      </w:r>
+      <w:r>
+        <w:rPr>
+          <w:rFonts w:asciiTheme="majorBidi" w:hAnsiTheme="majorBidi" w:cstheme="majorBidi"/>
+          <w:i/>
+          <w:iCs/>
+          <w:sz w:val="24"/>
+          <w:szCs w:val="24"/>
+        </w:rPr>
+        <w:t>Camera Traps in Animal Ecology: Methods and Analyses / Allan F. O’Connell, James D. Nichols, K. Ullas Karanth,</w:t>
+      </w:r>
+      <w:r>
+        <w:rPr>
+          <w:rFonts w:asciiTheme="majorBidi" w:hAnsiTheme="majorBidi" w:cstheme="majorBidi"/>
+          <w:sz w:val="24"/>
+          <w:szCs w:val="24"/>
+        </w:rPr>
+        <w:t xml:space="preserve"> </w:t>
+      </w:r>
+      <w:r>
+        <w:rPr>
+          <w:rFonts w:asciiTheme="majorBidi" w:hAnsiTheme="majorBidi" w:cstheme="majorBidi"/>
+          <w:i/>
+          <w:iCs/>
+          <w:sz w:val="24"/>
+          <w:szCs w:val="24"/>
+        </w:rPr>
+        <w:t>Tokyo: Springer</w:t>
+      </w:r>
+      <w:r>
+        <w:rPr>
+          <w:rFonts w:asciiTheme="majorBidi" w:hAnsiTheme="majorBidi" w:cstheme="majorBidi"/>
+          <w:sz w:val="24"/>
+          <w:szCs w:val="24"/>
+        </w:rPr>
+        <w:t>, 233–52.</w:t>
       </w:r>
     </w:p>
     <w:p>
@@ -5910,25 +5097,7 @@
           <w:sz w:val="24"/>
           <w:szCs w:val="24"/>
         </w:rPr>
-        <w:t xml:space="preserve">Meek, Paul, Peter J. S Fleming, Guy Ballard, Peter Banks, Andrew W </w:t>
-      </w:r>
-      <w:proofErr w:type="spellStart"/>
-      <w:r>
-        <w:rPr>
-          <w:rFonts w:asciiTheme="majorBidi" w:hAnsiTheme="majorBidi" w:cstheme="majorBidi"/>
-          <w:sz w:val="24"/>
-          <w:szCs w:val="24"/>
-        </w:rPr>
-        <w:t>Claridge</w:t>
-      </w:r>
-      <w:proofErr w:type="spellEnd"/>
-      <w:r>
-        <w:rPr>
-          <w:rFonts w:asciiTheme="majorBidi" w:hAnsiTheme="majorBidi" w:cstheme="majorBidi"/>
-          <w:sz w:val="24"/>
-          <w:szCs w:val="24"/>
-        </w:rPr>
-        <w:t xml:space="preserve">, James Sanderson, Don E Swann, Australasian Wildlife Management Society, and Royal Zoological Society of New South Wales, eds. 2014. </w:t>
+        <w:t xml:space="preserve">O’Connell, Allan F., James D. Nichols, and K. Ullas Karanth, eds. 2011. </w:t>
       </w:r>
       <w:r>
         <w:rPr>
@@ -5938,15 +5107,15 @@
           <w:sz w:val="24"/>
           <w:szCs w:val="24"/>
         </w:rPr>
-        <w:t>Camera Trapping: Wildlife Management and Research</w:t>
-      </w:r>
-      <w:r>
-        <w:rPr>
-          <w:rFonts w:asciiTheme="majorBidi" w:hAnsiTheme="majorBidi" w:cstheme="majorBidi"/>
-          <w:sz w:val="24"/>
-          <w:szCs w:val="24"/>
-        </w:rPr>
-        <w:t>.</w:t>
+        <w:t>Camera Traps in Animal Ecology: Methods and Analyses / Allan F. O’Connell, James D. Nichols, K. Ullas Karanth, Editors</w:t>
+      </w:r>
+      <w:r>
+        <w:rPr>
+          <w:rFonts w:asciiTheme="majorBidi" w:hAnsiTheme="majorBidi" w:cstheme="majorBidi"/>
+          <w:sz w:val="24"/>
+          <w:szCs w:val="24"/>
+        </w:rPr>
+        <w:t>. Tokyo ; New York: Springer.</w:t>
       </w:r>
     </w:p>
     <w:p>
@@ -5965,64 +5134,8 @@
           <w:sz w:val="24"/>
           <w:szCs w:val="24"/>
         </w:rPr>
-        <w:lastRenderedPageBreak/>
-        <w:t xml:space="preserve">Moher, David, Alessandro </w:t>
-      </w:r>
-      <w:proofErr w:type="spellStart"/>
-      <w:r>
-        <w:rPr>
-          <w:rFonts w:asciiTheme="majorBidi" w:hAnsiTheme="majorBidi" w:cstheme="majorBidi"/>
-          <w:sz w:val="24"/>
-          <w:szCs w:val="24"/>
-        </w:rPr>
-        <w:t>Liberati</w:t>
-      </w:r>
-      <w:proofErr w:type="spellEnd"/>
-      <w:r>
-        <w:rPr>
-          <w:rFonts w:asciiTheme="majorBidi" w:hAnsiTheme="majorBidi" w:cstheme="majorBidi"/>
-          <w:sz w:val="24"/>
-          <w:szCs w:val="24"/>
-        </w:rPr>
-        <w:t xml:space="preserve">, Jennifer </w:t>
-      </w:r>
-      <w:proofErr w:type="spellStart"/>
-      <w:r>
-        <w:rPr>
-          <w:rFonts w:asciiTheme="majorBidi" w:hAnsiTheme="majorBidi" w:cstheme="majorBidi"/>
-          <w:sz w:val="24"/>
-          <w:szCs w:val="24"/>
-        </w:rPr>
-        <w:t>Tetzlaff</w:t>
-      </w:r>
-      <w:proofErr w:type="spellEnd"/>
-      <w:r>
-        <w:rPr>
-          <w:rFonts w:asciiTheme="majorBidi" w:hAnsiTheme="majorBidi" w:cstheme="majorBidi"/>
-          <w:sz w:val="24"/>
-          <w:szCs w:val="24"/>
-        </w:rPr>
-        <w:t xml:space="preserve">, Douglas G. Altman, and </w:t>
-      </w:r>
-      <w:proofErr w:type="gramStart"/>
-      <w:r>
-        <w:rPr>
-          <w:rFonts w:asciiTheme="majorBidi" w:hAnsiTheme="majorBidi" w:cstheme="majorBidi"/>
-          <w:sz w:val="24"/>
-          <w:szCs w:val="24"/>
-        </w:rPr>
-        <w:t>The</w:t>
-      </w:r>
-      <w:proofErr w:type="gramEnd"/>
-      <w:r>
-        <w:rPr>
-          <w:rFonts w:asciiTheme="majorBidi" w:hAnsiTheme="majorBidi" w:cstheme="majorBidi"/>
-          <w:sz w:val="24"/>
-          <w:szCs w:val="24"/>
-        </w:rPr>
-        <w:t xml:space="preserve"> PRISMA Group. 2009. “Preferred Reporting Items for Systematic Reviews and Meta-Analyses: The PRISMA Statement.” </w:t>
-      </w:r>
-      <w:proofErr w:type="spellStart"/>
+        <w:t xml:space="preserve">PT Higgins, Julian, Tianjing Li, and Jonathan J. Deeks. 2021. “Choosing Effect Measures and Computing Estimates of Effect.” </w:t>
+      </w:r>
       <w:r>
         <w:rPr>
           <w:rFonts w:asciiTheme="majorBidi" w:hAnsiTheme="majorBidi" w:cstheme="majorBidi"/>
@@ -6031,9 +5144,35 @@
           <w:sz w:val="24"/>
           <w:szCs w:val="24"/>
         </w:rPr>
-        <w:t>PLoS</w:t>
-      </w:r>
-      <w:proofErr w:type="spellEnd"/>
+        <w:t>Cochrane Training</w:t>
+      </w:r>
+      <w:r>
+        <w:rPr>
+          <w:rFonts w:asciiTheme="majorBidi" w:hAnsiTheme="majorBidi" w:cstheme="majorBidi"/>
+          <w:sz w:val="24"/>
+          <w:szCs w:val="24"/>
+        </w:rPr>
+        <w:t xml:space="preserve"> (blog). 2021. https://training.cochrane.org/handbook/current/chapter-06#section-6-1.</w:t>
+      </w:r>
+    </w:p>
+    <w:p>
+      <w:pPr>
+        <w:pStyle w:val="Bibliography"/>
+        <w:spacing w:line="480" w:lineRule="auto"/>
+        <w:rPr>
+          <w:rFonts w:asciiTheme="majorBidi" w:hAnsiTheme="majorBidi" w:cstheme="majorBidi"/>
+          <w:sz w:val="24"/>
+          <w:szCs w:val="24"/>
+        </w:rPr>
+      </w:pPr>
+      <w:r>
+        <w:rPr>
+          <w:rFonts w:asciiTheme="majorBidi" w:hAnsiTheme="majorBidi" w:cstheme="majorBidi"/>
+          <w:sz w:val="24"/>
+          <w:szCs w:val="24"/>
+        </w:rPr>
+        <w:t xml:space="preserve">R Development Core Team. 2021. </w:t>
+      </w:r>
       <w:r>
         <w:rPr>
           <w:rFonts w:asciiTheme="majorBidi" w:hAnsiTheme="majorBidi" w:cstheme="majorBidi"/>
@@ -6042,15 +5181,15 @@
           <w:sz w:val="24"/>
           <w:szCs w:val="24"/>
         </w:rPr>
-        <w:t xml:space="preserve"> Medicine</w:t>
-      </w:r>
-      <w:r>
-        <w:rPr>
-          <w:rFonts w:asciiTheme="majorBidi" w:hAnsiTheme="majorBidi" w:cstheme="majorBidi"/>
-          <w:sz w:val="24"/>
-          <w:szCs w:val="24"/>
-        </w:rPr>
-        <w:t xml:space="preserve"> 6 (7): e1000097. https://doi.org/10.1371/journal.pmed.1000097.</w:t>
+        <w:t>R</w:t>
+      </w:r>
+      <w:r>
+        <w:rPr>
+          <w:rFonts w:asciiTheme="majorBidi" w:hAnsiTheme="majorBidi" w:cstheme="majorBidi"/>
+          <w:sz w:val="24"/>
+          <w:szCs w:val="24"/>
+        </w:rPr>
+        <w:t xml:space="preserve"> (version 4.0.4).</w:t>
       </w:r>
     </w:p>
     <w:p>
@@ -6069,7 +5208,7 @@
           <w:sz w:val="24"/>
           <w:szCs w:val="24"/>
         </w:rPr>
-        <w:t xml:space="preserve">O’Brien, T. G. 2008. “On the Use of Automated Cameras to Estimate Species Richness for Large- and Medium-Sized Rainforest Mammals.” </w:t>
+        <w:t xml:space="preserve">Rovero, Francesco, and Andrew R. Marshall. 2009. “Camera Trapping Photographic Rate as an Index of Density in Forest Ungulates.” </w:t>
       </w:r>
       <w:r>
         <w:rPr>
@@ -6079,15 +5218,15 @@
           <w:sz w:val="24"/>
           <w:szCs w:val="24"/>
         </w:rPr>
-        <w:t>Animal Conservation</w:t>
-      </w:r>
-      <w:r>
-        <w:rPr>
-          <w:rFonts w:asciiTheme="majorBidi" w:hAnsiTheme="majorBidi" w:cstheme="majorBidi"/>
-          <w:sz w:val="24"/>
-          <w:szCs w:val="24"/>
-        </w:rPr>
-        <w:t xml:space="preserve"> 11 (3): 179–81. https://doi.org/10.1111/j.1469-1795.2008.00178.x.</w:t>
+        <w:t>Journal of Applied Ecology</w:t>
+      </w:r>
+      <w:r>
+        <w:rPr>
+          <w:rFonts w:asciiTheme="majorBidi" w:hAnsiTheme="majorBidi" w:cstheme="majorBidi"/>
+          <w:sz w:val="24"/>
+          <w:szCs w:val="24"/>
+        </w:rPr>
+        <w:t xml:space="preserve"> 46 (5): 1011–17. https://doi.org/10.1111/j.1365-2664.2009.01705.x.</w:t>
       </w:r>
     </w:p>
     <w:p>
@@ -6106,33 +5245,8 @@
           <w:sz w:val="24"/>
           <w:szCs w:val="24"/>
         </w:rPr>
-        <w:t xml:space="preserve">O’Brien, T.G., M.F. Kinnaird, and T.H. </w:t>
-      </w:r>
-      <w:proofErr w:type="spellStart"/>
-      <w:r>
-        <w:rPr>
-          <w:rFonts w:asciiTheme="majorBidi" w:hAnsiTheme="majorBidi" w:cstheme="majorBidi"/>
-          <w:sz w:val="24"/>
-          <w:szCs w:val="24"/>
-        </w:rPr>
-        <w:t>Wibisono</w:t>
-      </w:r>
-      <w:proofErr w:type="spellEnd"/>
-      <w:r>
-        <w:rPr>
-          <w:rFonts w:asciiTheme="majorBidi" w:hAnsiTheme="majorBidi" w:cstheme="majorBidi"/>
-          <w:sz w:val="24"/>
-          <w:szCs w:val="24"/>
-        </w:rPr>
-        <w:t>. 2011. “Estimation of Species Richness of Large Vertebrates Using Camera Traps: An Example from an Indonesian Rainforest.”</w:t>
-      </w:r>
-      <w:r>
-        <w:rPr>
-          <w:rFonts w:asciiTheme="majorBidi" w:hAnsiTheme="majorBidi" w:cstheme="majorBidi"/>
-          <w:sz w:val="24"/>
-          <w:szCs w:val="24"/>
-        </w:rPr>
-        <w:t xml:space="preserve"> </w:t>
+        <w:lastRenderedPageBreak/>
+        <w:t xml:space="preserve">Rowcliffe, J. M., and C. Carbone. 2008. “Surveys Using Camera Traps: Are We Looking to a Brighter Future?” </w:t>
       </w:r>
       <w:r>
         <w:rPr>
@@ -6142,15 +5256,34 @@
           <w:sz w:val="24"/>
           <w:szCs w:val="24"/>
         </w:rPr>
-        <w:t>In</w:t>
-      </w:r>
-      <w:r>
-        <w:rPr>
-          <w:rFonts w:asciiTheme="majorBidi" w:hAnsiTheme="majorBidi" w:cstheme="majorBidi"/>
-          <w:sz w:val="24"/>
-          <w:szCs w:val="24"/>
-        </w:rPr>
-        <w:t xml:space="preserve"> </w:t>
+        <w:t>Animal Conservation</w:t>
+      </w:r>
+      <w:r>
+        <w:rPr>
+          <w:rFonts w:asciiTheme="majorBidi" w:hAnsiTheme="majorBidi" w:cstheme="majorBidi"/>
+          <w:sz w:val="24"/>
+          <w:szCs w:val="24"/>
+        </w:rPr>
+        <w:t xml:space="preserve"> 11 (3): 185–86. https://doi.org/10.1111/j.1469-1795.2008.00180.x.</w:t>
+      </w:r>
+    </w:p>
+    <w:p>
+      <w:pPr>
+        <w:pStyle w:val="Bibliography"/>
+        <w:spacing w:line="480" w:lineRule="auto"/>
+        <w:rPr>
+          <w:rFonts w:asciiTheme="majorBidi" w:hAnsiTheme="majorBidi" w:cstheme="majorBidi"/>
+          <w:sz w:val="24"/>
+          <w:szCs w:val="24"/>
+        </w:rPr>
+      </w:pPr>
+      <w:r>
+        <w:rPr>
+          <w:rFonts w:asciiTheme="majorBidi" w:hAnsiTheme="majorBidi" w:cstheme="majorBidi"/>
+          <w:sz w:val="24"/>
+          <w:szCs w:val="24"/>
+        </w:rPr>
+        <w:t xml:space="preserve">Rowcliffe, J. Marcus, Juliet Field, Samuel T. Turvey, and Chris Carbone. 2008. “Estimating Animal Density Using Camera Traps without the Need for Individual Recognition.” </w:t>
       </w:r>
       <w:r>
         <w:rPr>
@@ -6160,9 +5293,35 @@
           <w:sz w:val="24"/>
           <w:szCs w:val="24"/>
         </w:rPr>
-        <w:t xml:space="preserve">Camera Traps in Animal Ecology: Methods and Analyses / Allan F. O’Connell, James D. Nichols, K. </w:t>
-      </w:r>
-      <w:proofErr w:type="spellStart"/>
+        <w:t>Journal of Applied Ecology</w:t>
+      </w:r>
+      <w:r>
+        <w:rPr>
+          <w:rFonts w:asciiTheme="majorBidi" w:hAnsiTheme="majorBidi" w:cstheme="majorBidi"/>
+          <w:sz w:val="24"/>
+          <w:szCs w:val="24"/>
+        </w:rPr>
+        <w:t xml:space="preserve"> 45 (4): 1228–36. https://doi.org/10.1111/j.1365-2664.2008.01473.x.</w:t>
+      </w:r>
+    </w:p>
+    <w:p>
+      <w:pPr>
+        <w:pStyle w:val="Bibliography"/>
+        <w:spacing w:line="480" w:lineRule="auto"/>
+        <w:rPr>
+          <w:rFonts w:asciiTheme="majorBidi" w:hAnsiTheme="majorBidi" w:cstheme="majorBidi"/>
+          <w:sz w:val="24"/>
+          <w:szCs w:val="24"/>
+        </w:rPr>
+      </w:pPr>
+      <w:r>
+        <w:rPr>
+          <w:rFonts w:asciiTheme="majorBidi" w:hAnsiTheme="majorBidi" w:cstheme="majorBidi"/>
+          <w:sz w:val="24"/>
+          <w:szCs w:val="24"/>
+        </w:rPr>
+        <w:t xml:space="preserve">Si, Xingfeng, Roland Kays, and Ping Ding. 2014. “How Long Is Enough to Detect Terrestrial Animals? Estimating the Minimum Trapping Effort on Camera Traps.” </w:t>
+      </w:r>
       <w:r>
         <w:rPr>
           <w:rFonts w:asciiTheme="majorBidi" w:hAnsiTheme="majorBidi" w:cstheme="majorBidi"/>
@@ -6171,9 +5330,35 @@
           <w:sz w:val="24"/>
           <w:szCs w:val="24"/>
         </w:rPr>
-        <w:t>Ullas</w:t>
-      </w:r>
-      <w:proofErr w:type="spellEnd"/>
+        <w:t>PeerJ</w:t>
+      </w:r>
+      <w:r>
+        <w:rPr>
+          <w:rFonts w:asciiTheme="majorBidi" w:hAnsiTheme="majorBidi" w:cstheme="majorBidi"/>
+          <w:sz w:val="24"/>
+          <w:szCs w:val="24"/>
+        </w:rPr>
+        <w:t xml:space="preserve"> 2 (May): e374. https://doi.org/10.7717/peerj.374.</w:t>
+      </w:r>
+    </w:p>
+    <w:p>
+      <w:pPr>
+        <w:pStyle w:val="Bibliography"/>
+        <w:spacing w:line="480" w:lineRule="auto"/>
+        <w:rPr>
+          <w:rFonts w:asciiTheme="majorBidi" w:hAnsiTheme="majorBidi" w:cstheme="majorBidi"/>
+          <w:sz w:val="24"/>
+          <w:szCs w:val="24"/>
+        </w:rPr>
+      </w:pPr>
+      <w:r>
+        <w:rPr>
+          <w:rFonts w:asciiTheme="majorBidi" w:hAnsiTheme="majorBidi" w:cstheme="majorBidi"/>
+          <w:sz w:val="24"/>
+          <w:szCs w:val="24"/>
+        </w:rPr>
+        <w:t xml:space="preserve">Silveira, Leandro, Anah T.A. Jácomo, and José Alexandre F. Diniz-Filho. 2003. “Camera Trap, Line Transect Census and Track Surveys: A Comparative Evaluation.” </w:t>
+      </w:r>
       <w:r>
         <w:rPr>
           <w:rFonts w:asciiTheme="majorBidi" w:hAnsiTheme="majorBidi" w:cstheme="majorBidi"/>
@@ -6182,9 +5367,35 @@
           <w:sz w:val="24"/>
           <w:szCs w:val="24"/>
         </w:rPr>
-        <w:t xml:space="preserve"> </w:t>
-      </w:r>
-      <w:proofErr w:type="spellStart"/>
+        <w:t>Biological Conservation</w:t>
+      </w:r>
+      <w:r>
+        <w:rPr>
+          <w:rFonts w:asciiTheme="majorBidi" w:hAnsiTheme="majorBidi" w:cstheme="majorBidi"/>
+          <w:sz w:val="24"/>
+          <w:szCs w:val="24"/>
+        </w:rPr>
+        <w:t xml:space="preserve"> 114 (3): 351–55. https://doi.org/10.1016/S0006-3207(03)00063-6.</w:t>
+      </w:r>
+    </w:p>
+    <w:p>
+      <w:pPr>
+        <w:pStyle w:val="Bibliography"/>
+        <w:spacing w:line="480" w:lineRule="auto"/>
+        <w:rPr>
+          <w:rFonts w:asciiTheme="majorBidi" w:hAnsiTheme="majorBidi" w:cstheme="majorBidi"/>
+          <w:sz w:val="24"/>
+          <w:szCs w:val="24"/>
+        </w:rPr>
+      </w:pPr>
+      <w:r>
+        <w:rPr>
+          <w:rFonts w:asciiTheme="majorBidi" w:hAnsiTheme="majorBidi" w:cstheme="majorBidi"/>
+          <w:sz w:val="24"/>
+          <w:szCs w:val="24"/>
+        </w:rPr>
+        <w:t xml:space="preserve">Tobler, M. W., S. E. Carrillo-Percastegui, R. Leite Pitman, R. Mares, and G. Powell. 2008a. “An Evaluation of Camera Traps for Inventorying Large- and Medium-Sized Terrestrial Rainforest Mammals.” </w:t>
+      </w:r>
       <w:r>
         <w:rPr>
           <w:rFonts w:asciiTheme="majorBidi" w:hAnsiTheme="majorBidi" w:cstheme="majorBidi"/>
@@ -6193,9 +5404,43 @@
           <w:sz w:val="24"/>
           <w:szCs w:val="24"/>
         </w:rPr>
-        <w:t>Karanth</w:t>
-      </w:r>
-      <w:proofErr w:type="spellEnd"/>
+        <w:t>Animal Conservation</w:t>
+      </w:r>
+      <w:r>
+        <w:rPr>
+          <w:rFonts w:asciiTheme="majorBidi" w:hAnsiTheme="majorBidi" w:cstheme="majorBidi"/>
+          <w:sz w:val="24"/>
+          <w:szCs w:val="24"/>
+        </w:rPr>
+        <w:t xml:space="preserve"> 11 (3): 169–78. https://doi.org/10.1111/j.1469-1795.2008.00169.x.</w:t>
+      </w:r>
+    </w:p>
+    <w:p>
+      <w:pPr>
+        <w:pStyle w:val="Bibliography"/>
+        <w:spacing w:line="480" w:lineRule="auto"/>
+        <w:rPr>
+          <w:rFonts w:asciiTheme="majorBidi" w:hAnsiTheme="majorBidi" w:cstheme="majorBidi"/>
+          <w:sz w:val="24"/>
+          <w:szCs w:val="24"/>
+        </w:rPr>
+      </w:pPr>
+      <w:r>
+        <w:rPr>
+          <w:rFonts w:asciiTheme="majorBidi" w:hAnsiTheme="majorBidi" w:cstheme="majorBidi"/>
+          <w:sz w:val="24"/>
+          <w:szCs w:val="24"/>
+        </w:rPr>
+        <w:t>—</w:t>
+      </w:r>
+      <w:r>
+        <w:rPr>
+          <w:rFonts w:asciiTheme="majorBidi" w:hAnsiTheme="majorBidi" w:cstheme="majorBidi"/>
+          <w:sz w:val="24"/>
+          <w:szCs w:val="24"/>
+        </w:rPr>
+        <w:t xml:space="preserve">. 2008b. “Further Notes on the Analysis of Mammal Inventory Data Collected with Camera Traps.” </w:t>
+      </w:r>
       <w:r>
         <w:rPr>
           <w:rFonts w:asciiTheme="majorBidi" w:hAnsiTheme="majorBidi" w:cstheme="majorBidi"/>
@@ -6204,15 +5449,34 @@
           <w:sz w:val="24"/>
           <w:szCs w:val="24"/>
         </w:rPr>
-        <w:t>,</w:t>
-      </w:r>
-      <w:r>
-        <w:rPr>
-          <w:rFonts w:asciiTheme="majorBidi" w:hAnsiTheme="majorBidi" w:cstheme="majorBidi"/>
-          <w:sz w:val="24"/>
-          <w:szCs w:val="24"/>
-        </w:rPr>
-        <w:t xml:space="preserve"> </w:t>
+        <w:t>Animal Conservation</w:t>
+      </w:r>
+      <w:r>
+        <w:rPr>
+          <w:rFonts w:asciiTheme="majorBidi" w:hAnsiTheme="majorBidi" w:cstheme="majorBidi"/>
+          <w:sz w:val="24"/>
+          <w:szCs w:val="24"/>
+        </w:rPr>
+        <w:t xml:space="preserve"> 11 (3): 187–89. https://doi.org/10.1111/j.1469-1795.2008.00181.x.</w:t>
+      </w:r>
+    </w:p>
+    <w:p>
+      <w:pPr>
+        <w:pStyle w:val="Bibliography"/>
+        <w:spacing w:line="480" w:lineRule="auto"/>
+        <w:rPr>
+          <w:rFonts w:asciiTheme="majorBidi" w:hAnsiTheme="majorBidi" w:cstheme="majorBidi"/>
+          <w:sz w:val="24"/>
+          <w:szCs w:val="24"/>
+        </w:rPr>
+      </w:pPr>
+      <w:r>
+        <w:rPr>
+          <w:rFonts w:asciiTheme="majorBidi" w:hAnsiTheme="majorBidi" w:cstheme="majorBidi"/>
+          <w:sz w:val="24"/>
+          <w:szCs w:val="24"/>
+        </w:rPr>
+        <w:t xml:space="preserve">Verhagen, Arianne P, and Manuela L Ferreira. 2014. “Forest Plots.” </w:t>
       </w:r>
       <w:r>
         <w:rPr>
@@ -6222,15 +5486,15 @@
           <w:sz w:val="24"/>
           <w:szCs w:val="24"/>
         </w:rPr>
-        <w:t>Tokyo: Springer</w:t>
-      </w:r>
-      <w:r>
-        <w:rPr>
-          <w:rFonts w:asciiTheme="majorBidi" w:hAnsiTheme="majorBidi" w:cstheme="majorBidi"/>
-          <w:sz w:val="24"/>
-          <w:szCs w:val="24"/>
-        </w:rPr>
-        <w:t>, 233–52.</w:t>
+        <w:t>Journal of Physiotherapy</w:t>
+      </w:r>
+      <w:r>
+        <w:rPr>
+          <w:rFonts w:asciiTheme="majorBidi" w:hAnsiTheme="majorBidi" w:cstheme="majorBidi"/>
+          <w:sz w:val="24"/>
+          <w:szCs w:val="24"/>
+        </w:rPr>
+        <w:t xml:space="preserve"> 60 (3): 170–73. https://doi.org/10.1016/j.jphys.2014.06.021.</w:t>
       </w:r>
     </w:p>
     <w:p>
@@ -6249,43 +5513,8 @@
           <w:sz w:val="24"/>
           <w:szCs w:val="24"/>
         </w:rPr>
-        <w:t xml:space="preserve">O’Connell, Allan F., James D. Nichols, and K. </w:t>
-      </w:r>
-      <w:proofErr w:type="spellStart"/>
-      <w:r>
-        <w:rPr>
-          <w:rFonts w:asciiTheme="majorBidi" w:hAnsiTheme="majorBidi" w:cstheme="majorBidi"/>
-          <w:sz w:val="24"/>
-          <w:szCs w:val="24"/>
-        </w:rPr>
-        <w:t>Ullas</w:t>
-      </w:r>
-      <w:proofErr w:type="spellEnd"/>
-      <w:r>
-        <w:rPr>
-          <w:rFonts w:asciiTheme="majorBidi" w:hAnsiTheme="majorBidi" w:cstheme="majorBidi"/>
-          <w:sz w:val="24"/>
-          <w:szCs w:val="24"/>
-        </w:rPr>
-        <w:t xml:space="preserve"> </w:t>
-      </w:r>
-      <w:proofErr w:type="spellStart"/>
-      <w:r>
-        <w:rPr>
-          <w:rFonts w:asciiTheme="majorBidi" w:hAnsiTheme="majorBidi" w:cstheme="majorBidi"/>
-          <w:sz w:val="24"/>
-          <w:szCs w:val="24"/>
-        </w:rPr>
-        <w:t>Karanth</w:t>
-      </w:r>
-      <w:proofErr w:type="spellEnd"/>
-      <w:r>
-        <w:rPr>
-          <w:rFonts w:asciiTheme="majorBidi" w:hAnsiTheme="majorBidi" w:cstheme="majorBidi"/>
-          <w:sz w:val="24"/>
-          <w:szCs w:val="24"/>
-        </w:rPr>
-        <w:t xml:space="preserve">, eds. 2011. </w:t>
+        <w:lastRenderedPageBreak/>
+        <w:t xml:space="preserve">Viechtbauer, Wolfgang. 2010. “Conducting Meta-Analyses in </w:t>
       </w:r>
       <w:r>
         <w:rPr>
@@ -6295,9 +5524,16 @@
           <w:sz w:val="24"/>
           <w:szCs w:val="24"/>
         </w:rPr>
-        <w:t xml:space="preserve">Camera Traps in Animal Ecology: Methods and Analyses / Allan F. O’Connell, James D. Nichols, K. </w:t>
-      </w:r>
-      <w:proofErr w:type="spellStart"/>
+        <w:t>R</w:t>
+      </w:r>
+      <w:r>
+        <w:rPr>
+          <w:rFonts w:asciiTheme="majorBidi" w:hAnsiTheme="majorBidi" w:cstheme="majorBidi"/>
+          <w:sz w:val="24"/>
+          <w:szCs w:val="24"/>
+        </w:rPr>
+        <w:t xml:space="preserve"> with the Metafor Package.” </w:t>
+      </w:r>
       <w:r>
         <w:rPr>
           <w:rFonts w:asciiTheme="majorBidi" w:hAnsiTheme="majorBidi" w:cstheme="majorBidi"/>
@@ -6306,48 +5542,15 @@
           <w:sz w:val="24"/>
           <w:szCs w:val="24"/>
         </w:rPr>
-        <w:t>Ullas</w:t>
-      </w:r>
-      <w:proofErr w:type="spellEnd"/>
-      <w:r>
-        <w:rPr>
-          <w:rFonts w:asciiTheme="majorBidi" w:hAnsiTheme="majorBidi" w:cstheme="majorBidi"/>
-          <w:i/>
-          <w:iCs/>
-          <w:sz w:val="24"/>
-          <w:szCs w:val="24"/>
-        </w:rPr>
-        <w:t xml:space="preserve"> </w:t>
-      </w:r>
-      <w:proofErr w:type="spellStart"/>
-      <w:r>
-        <w:rPr>
-          <w:rFonts w:asciiTheme="majorBidi" w:hAnsiTheme="majorBidi" w:cstheme="majorBidi"/>
-          <w:i/>
-          <w:iCs/>
-          <w:sz w:val="24"/>
-          <w:szCs w:val="24"/>
-        </w:rPr>
-        <w:t>Karanth</w:t>
-      </w:r>
-      <w:proofErr w:type="spellEnd"/>
-      <w:r>
-        <w:rPr>
-          <w:rFonts w:asciiTheme="majorBidi" w:hAnsiTheme="majorBidi" w:cstheme="majorBidi"/>
-          <w:i/>
-          <w:iCs/>
-          <w:sz w:val="24"/>
-          <w:szCs w:val="24"/>
-        </w:rPr>
-        <w:t>, Editors</w:t>
-      </w:r>
-      <w:r>
-        <w:rPr>
-          <w:rFonts w:asciiTheme="majorBidi" w:hAnsiTheme="majorBidi" w:cstheme="majorBidi"/>
-          <w:sz w:val="24"/>
-          <w:szCs w:val="24"/>
-        </w:rPr>
-        <w:t>. Tokyo ; New York: Springer.</w:t>
+        <w:t>Journal of Statistical Software</w:t>
+      </w:r>
+      <w:r>
+        <w:rPr>
+          <w:rFonts w:asciiTheme="majorBidi" w:hAnsiTheme="majorBidi" w:cstheme="majorBidi"/>
+          <w:sz w:val="24"/>
+          <w:szCs w:val="24"/>
+        </w:rPr>
+        <w:t xml:space="preserve"> 36 (3). https://doi.org/10.18637/jss.v036.i03.</w:t>
       </w:r>
     </w:p>
     <w:p>
@@ -6366,784 +5569,7 @@
           <w:sz w:val="24"/>
           <w:szCs w:val="24"/>
         </w:rPr>
-        <w:t xml:space="preserve">PT Higgins, Julian, </w:t>
-      </w:r>
-      <w:proofErr w:type="spellStart"/>
-      <w:r>
-        <w:rPr>
-          <w:rFonts w:asciiTheme="majorBidi" w:hAnsiTheme="majorBidi" w:cstheme="majorBidi"/>
-          <w:sz w:val="24"/>
-          <w:szCs w:val="24"/>
-        </w:rPr>
-        <w:t>Tianjing</w:t>
-      </w:r>
-      <w:proofErr w:type="spellEnd"/>
-      <w:r>
-        <w:rPr>
-          <w:rFonts w:asciiTheme="majorBidi" w:hAnsiTheme="majorBidi" w:cstheme="majorBidi"/>
-          <w:sz w:val="24"/>
-          <w:szCs w:val="24"/>
-        </w:rPr>
-        <w:t xml:space="preserve"> Li, and Jonathan J. </w:t>
-      </w:r>
-      <w:proofErr w:type="spellStart"/>
-      <w:r>
-        <w:rPr>
-          <w:rFonts w:asciiTheme="majorBidi" w:hAnsiTheme="majorBidi" w:cstheme="majorBidi"/>
-          <w:sz w:val="24"/>
-          <w:szCs w:val="24"/>
-        </w:rPr>
-        <w:t>Deeks</w:t>
-      </w:r>
-      <w:proofErr w:type="spellEnd"/>
-      <w:r>
-        <w:rPr>
-          <w:rFonts w:asciiTheme="majorBidi" w:hAnsiTheme="majorBidi" w:cstheme="majorBidi"/>
-          <w:sz w:val="24"/>
-          <w:szCs w:val="24"/>
-        </w:rPr>
-        <w:t xml:space="preserve">. 2021. “Choosing Effect Measures and Computing Estimates of Effect.” </w:t>
-      </w:r>
-      <w:r>
-        <w:rPr>
-          <w:rFonts w:asciiTheme="majorBidi" w:hAnsiTheme="majorBidi" w:cstheme="majorBidi"/>
-          <w:i/>
-          <w:iCs/>
-          <w:sz w:val="24"/>
-          <w:szCs w:val="24"/>
-        </w:rPr>
-        <w:t>Cochrane Training</w:t>
-      </w:r>
-      <w:r>
-        <w:rPr>
-          <w:rFonts w:asciiTheme="majorBidi" w:hAnsiTheme="majorBidi" w:cstheme="majorBidi"/>
-          <w:sz w:val="24"/>
-          <w:szCs w:val="24"/>
-        </w:rPr>
-        <w:t xml:space="preserve"> (blog). 2021. https://training.cochrane.org/handbook/current/chapter-06#section-6-1.</w:t>
-      </w:r>
-    </w:p>
-    <w:p>
-      <w:pPr>
-        <w:pStyle w:val="Bibliography"/>
-        <w:spacing w:line="480" w:lineRule="auto"/>
-        <w:rPr>
-          <w:rFonts w:asciiTheme="majorBidi" w:hAnsiTheme="majorBidi" w:cstheme="majorBidi"/>
-          <w:sz w:val="24"/>
-          <w:szCs w:val="24"/>
-        </w:rPr>
-      </w:pPr>
-      <w:r>
-        <w:rPr>
-          <w:rFonts w:asciiTheme="majorBidi" w:hAnsiTheme="majorBidi" w:cstheme="majorBidi"/>
-          <w:sz w:val="24"/>
-          <w:szCs w:val="24"/>
-        </w:rPr>
-        <w:t xml:space="preserve">R Development Core Team. 2021. </w:t>
-      </w:r>
-      <w:r>
-        <w:rPr>
-          <w:rFonts w:asciiTheme="majorBidi" w:hAnsiTheme="majorBidi" w:cstheme="majorBidi"/>
-          <w:i/>
-          <w:iCs/>
-          <w:sz w:val="24"/>
-          <w:szCs w:val="24"/>
-        </w:rPr>
-        <w:t>R</w:t>
-      </w:r>
-      <w:r>
-        <w:rPr>
-          <w:rFonts w:asciiTheme="majorBidi" w:hAnsiTheme="majorBidi" w:cstheme="majorBidi"/>
-          <w:sz w:val="24"/>
-          <w:szCs w:val="24"/>
-        </w:rPr>
-        <w:t xml:space="preserve"> (version 4.0.4).</w:t>
-      </w:r>
-    </w:p>
-    <w:p>
-      <w:pPr>
-        <w:pStyle w:val="Bibliography"/>
-        <w:spacing w:line="480" w:lineRule="auto"/>
-        <w:rPr>
-          <w:rFonts w:asciiTheme="majorBidi" w:hAnsiTheme="majorBidi" w:cstheme="majorBidi"/>
-          <w:sz w:val="24"/>
-          <w:szCs w:val="24"/>
-        </w:rPr>
-      </w:pPr>
-      <w:proofErr w:type="spellStart"/>
-      <w:r>
-        <w:rPr>
-          <w:rFonts w:asciiTheme="majorBidi" w:hAnsiTheme="majorBidi" w:cstheme="majorBidi"/>
-          <w:sz w:val="24"/>
-          <w:szCs w:val="24"/>
-        </w:rPr>
-        <w:t>Rovero</w:t>
-      </w:r>
-      <w:proofErr w:type="spellEnd"/>
-      <w:r>
-        <w:rPr>
-          <w:rFonts w:asciiTheme="majorBidi" w:hAnsiTheme="majorBidi" w:cstheme="majorBidi"/>
-          <w:sz w:val="24"/>
-          <w:szCs w:val="24"/>
-        </w:rPr>
-        <w:t xml:space="preserve">, Francesco, and Andrew R. Marshall. 2009. “Camera Trapping Photographic Rate as an Index of Density in Forest Ungulates.” </w:t>
-      </w:r>
-      <w:r>
-        <w:rPr>
-          <w:rFonts w:asciiTheme="majorBidi" w:hAnsiTheme="majorBidi" w:cstheme="majorBidi"/>
-          <w:i/>
-          <w:iCs/>
-          <w:sz w:val="24"/>
-          <w:szCs w:val="24"/>
-        </w:rPr>
-        <w:t>Journal of Applied Ecology</w:t>
-      </w:r>
-      <w:r>
-        <w:rPr>
-          <w:rFonts w:asciiTheme="majorBidi" w:hAnsiTheme="majorBidi" w:cstheme="majorBidi"/>
-          <w:sz w:val="24"/>
-          <w:szCs w:val="24"/>
-        </w:rPr>
-        <w:t xml:space="preserve"> 46 (5): 1011–17. https://doi.org/10.1111/j.1365-2664.2009.01705.x.</w:t>
-      </w:r>
-    </w:p>
-    <w:p>
-      <w:pPr>
-        <w:pStyle w:val="Bibliography"/>
-        <w:spacing w:line="480" w:lineRule="auto"/>
-        <w:rPr>
-          <w:rFonts w:asciiTheme="majorBidi" w:hAnsiTheme="majorBidi" w:cstheme="majorBidi"/>
-          <w:sz w:val="24"/>
-          <w:szCs w:val="24"/>
-        </w:rPr>
-      </w:pPr>
-      <w:proofErr w:type="spellStart"/>
-      <w:r>
-        <w:rPr>
-          <w:rFonts w:asciiTheme="majorBidi" w:hAnsiTheme="majorBidi" w:cstheme="majorBidi"/>
-          <w:sz w:val="24"/>
-          <w:szCs w:val="24"/>
-        </w:rPr>
-        <w:lastRenderedPageBreak/>
-        <w:t>Rowcliffe</w:t>
-      </w:r>
-      <w:proofErr w:type="spellEnd"/>
-      <w:r>
-        <w:rPr>
-          <w:rFonts w:asciiTheme="majorBidi" w:hAnsiTheme="majorBidi" w:cstheme="majorBidi"/>
-          <w:sz w:val="24"/>
-          <w:szCs w:val="24"/>
-        </w:rPr>
-        <w:t xml:space="preserve">, J. M., and C. Carbone. 2008. “Surveys Using Camera Traps: Are We Looking to a Brighter Future?” </w:t>
-      </w:r>
-      <w:r>
-        <w:rPr>
-          <w:rFonts w:asciiTheme="majorBidi" w:hAnsiTheme="majorBidi" w:cstheme="majorBidi"/>
-          <w:i/>
-          <w:iCs/>
-          <w:sz w:val="24"/>
-          <w:szCs w:val="24"/>
-        </w:rPr>
-        <w:t>Animal Conservation</w:t>
-      </w:r>
-      <w:r>
-        <w:rPr>
-          <w:rFonts w:asciiTheme="majorBidi" w:hAnsiTheme="majorBidi" w:cstheme="majorBidi"/>
-          <w:sz w:val="24"/>
-          <w:szCs w:val="24"/>
-        </w:rPr>
-        <w:t xml:space="preserve"> 11 (3): 185–86. https://doi.org/10.1111/j.1469-1795.2008.00180.x.</w:t>
-      </w:r>
-    </w:p>
-    <w:p>
-      <w:pPr>
-        <w:pStyle w:val="Bibliography"/>
-        <w:spacing w:line="480" w:lineRule="auto"/>
-        <w:rPr>
-          <w:rFonts w:asciiTheme="majorBidi" w:hAnsiTheme="majorBidi" w:cstheme="majorBidi"/>
-          <w:sz w:val="24"/>
-          <w:szCs w:val="24"/>
-        </w:rPr>
-      </w:pPr>
-      <w:proofErr w:type="spellStart"/>
-      <w:r>
-        <w:rPr>
-          <w:rFonts w:asciiTheme="majorBidi" w:hAnsiTheme="majorBidi" w:cstheme="majorBidi"/>
-          <w:sz w:val="24"/>
-          <w:szCs w:val="24"/>
-        </w:rPr>
-        <w:t>Rowcliffe</w:t>
-      </w:r>
-      <w:proofErr w:type="spellEnd"/>
-      <w:r>
-        <w:rPr>
-          <w:rFonts w:asciiTheme="majorBidi" w:hAnsiTheme="majorBidi" w:cstheme="majorBidi"/>
-          <w:sz w:val="24"/>
-          <w:szCs w:val="24"/>
-        </w:rPr>
-        <w:t xml:space="preserve">, J. Marcus, Juliet Field, Samuel T. </w:t>
-      </w:r>
-      <w:proofErr w:type="spellStart"/>
-      <w:r>
-        <w:rPr>
-          <w:rFonts w:asciiTheme="majorBidi" w:hAnsiTheme="majorBidi" w:cstheme="majorBidi"/>
-          <w:sz w:val="24"/>
-          <w:szCs w:val="24"/>
-        </w:rPr>
-        <w:t>Turvey</w:t>
-      </w:r>
-      <w:proofErr w:type="spellEnd"/>
-      <w:r>
-        <w:rPr>
-          <w:rFonts w:asciiTheme="majorBidi" w:hAnsiTheme="majorBidi" w:cstheme="majorBidi"/>
-          <w:sz w:val="24"/>
-          <w:szCs w:val="24"/>
-        </w:rPr>
-        <w:t xml:space="preserve">, and Chris Carbone. 2008. “Estimating Animal Density Using Camera Traps without the Need for Individual Recognition.” </w:t>
-      </w:r>
-      <w:r>
-        <w:rPr>
-          <w:rFonts w:asciiTheme="majorBidi" w:hAnsiTheme="majorBidi" w:cstheme="majorBidi"/>
-          <w:i/>
-          <w:iCs/>
-          <w:sz w:val="24"/>
-          <w:szCs w:val="24"/>
-        </w:rPr>
-        <w:t>Journal of Applied Ecology</w:t>
-      </w:r>
-      <w:r>
-        <w:rPr>
-          <w:rFonts w:asciiTheme="majorBidi" w:hAnsiTheme="majorBidi" w:cstheme="majorBidi"/>
-          <w:sz w:val="24"/>
-          <w:szCs w:val="24"/>
-        </w:rPr>
-        <w:t xml:space="preserve"> 45 (4): 1228–36. https://doi.org/10.1111/j.1365-2664.2008.01473.x.</w:t>
-      </w:r>
-    </w:p>
-    <w:p>
-      <w:pPr>
-        <w:pStyle w:val="Bibliography"/>
-        <w:spacing w:line="480" w:lineRule="auto"/>
-        <w:rPr>
-          <w:rFonts w:asciiTheme="majorBidi" w:hAnsiTheme="majorBidi" w:cstheme="majorBidi"/>
-          <w:sz w:val="24"/>
-          <w:szCs w:val="24"/>
-        </w:rPr>
-      </w:pPr>
-      <w:r>
-        <w:rPr>
-          <w:rFonts w:asciiTheme="majorBidi" w:hAnsiTheme="majorBidi" w:cstheme="majorBidi"/>
-          <w:sz w:val="24"/>
-          <w:szCs w:val="24"/>
-        </w:rPr>
-        <w:t xml:space="preserve">Si, </w:t>
-      </w:r>
-      <w:proofErr w:type="spellStart"/>
-      <w:r>
-        <w:rPr>
-          <w:rFonts w:asciiTheme="majorBidi" w:hAnsiTheme="majorBidi" w:cstheme="majorBidi"/>
-          <w:sz w:val="24"/>
-          <w:szCs w:val="24"/>
-        </w:rPr>
-        <w:t>Xingfeng</w:t>
-      </w:r>
-      <w:proofErr w:type="spellEnd"/>
-      <w:r>
-        <w:rPr>
-          <w:rFonts w:asciiTheme="majorBidi" w:hAnsiTheme="majorBidi" w:cstheme="majorBidi"/>
-          <w:sz w:val="24"/>
-          <w:szCs w:val="24"/>
-        </w:rPr>
-        <w:t xml:space="preserve">, Roland Kays, and Ping Ding. 2014. “How Long Is Enough to Detect Terrestrial Animals? Estimating the Minimum Trapping Effort on Camera Traps.” </w:t>
-      </w:r>
-      <w:proofErr w:type="spellStart"/>
-      <w:r>
-        <w:rPr>
-          <w:rFonts w:asciiTheme="majorBidi" w:hAnsiTheme="majorBidi" w:cstheme="majorBidi"/>
-          <w:i/>
-          <w:iCs/>
-          <w:sz w:val="24"/>
-          <w:szCs w:val="24"/>
-        </w:rPr>
-        <w:t>PeerJ</w:t>
-      </w:r>
-      <w:proofErr w:type="spellEnd"/>
-      <w:r>
-        <w:rPr>
-          <w:rFonts w:asciiTheme="majorBidi" w:hAnsiTheme="majorBidi" w:cstheme="majorBidi"/>
-          <w:sz w:val="24"/>
-          <w:szCs w:val="24"/>
-        </w:rPr>
-        <w:t xml:space="preserve"> 2 (May): e374. https://doi.org/10.7717/peerj.374.</w:t>
-      </w:r>
-    </w:p>
-    <w:p>
-      <w:pPr>
-        <w:pStyle w:val="Bibliography"/>
-        <w:spacing w:line="480" w:lineRule="auto"/>
-        <w:rPr>
-          <w:rFonts w:asciiTheme="majorBidi" w:hAnsiTheme="majorBidi" w:cstheme="majorBidi"/>
-          <w:sz w:val="24"/>
-          <w:szCs w:val="24"/>
-        </w:rPr>
-      </w:pPr>
-      <w:proofErr w:type="spellStart"/>
-      <w:r>
-        <w:rPr>
-          <w:rFonts w:asciiTheme="majorBidi" w:hAnsiTheme="majorBidi" w:cstheme="majorBidi"/>
-          <w:sz w:val="24"/>
-          <w:szCs w:val="24"/>
-        </w:rPr>
-        <w:t>Silveira</w:t>
-      </w:r>
-      <w:proofErr w:type="spellEnd"/>
-      <w:r>
-        <w:rPr>
-          <w:rFonts w:asciiTheme="majorBidi" w:hAnsiTheme="majorBidi" w:cstheme="majorBidi"/>
-          <w:sz w:val="24"/>
-          <w:szCs w:val="24"/>
-        </w:rPr>
-        <w:t xml:space="preserve">, Leandro, </w:t>
-      </w:r>
-      <w:proofErr w:type="spellStart"/>
-      <w:r>
-        <w:rPr>
-          <w:rFonts w:asciiTheme="majorBidi" w:hAnsiTheme="majorBidi" w:cstheme="majorBidi"/>
-          <w:sz w:val="24"/>
-          <w:szCs w:val="24"/>
-        </w:rPr>
-        <w:t>Anah</w:t>
-      </w:r>
-      <w:proofErr w:type="spellEnd"/>
-      <w:r>
-        <w:rPr>
-          <w:rFonts w:asciiTheme="majorBidi" w:hAnsiTheme="majorBidi" w:cstheme="majorBidi"/>
-          <w:sz w:val="24"/>
-          <w:szCs w:val="24"/>
-        </w:rPr>
-        <w:t xml:space="preserve"> T.A. </w:t>
-      </w:r>
-      <w:proofErr w:type="spellStart"/>
-      <w:r>
-        <w:rPr>
-          <w:rFonts w:asciiTheme="majorBidi" w:hAnsiTheme="majorBidi" w:cstheme="majorBidi"/>
-          <w:sz w:val="24"/>
-          <w:szCs w:val="24"/>
-        </w:rPr>
-        <w:t>Jácomo</w:t>
-      </w:r>
-      <w:proofErr w:type="spellEnd"/>
-      <w:r>
-        <w:rPr>
-          <w:rFonts w:asciiTheme="majorBidi" w:hAnsiTheme="majorBidi" w:cstheme="majorBidi"/>
-          <w:sz w:val="24"/>
-          <w:szCs w:val="24"/>
-        </w:rPr>
-        <w:t xml:space="preserve">, and José Alexandre F. </w:t>
-      </w:r>
-      <w:proofErr w:type="spellStart"/>
-      <w:r>
-        <w:rPr>
-          <w:rFonts w:asciiTheme="majorBidi" w:hAnsiTheme="majorBidi" w:cstheme="majorBidi"/>
-          <w:sz w:val="24"/>
-          <w:szCs w:val="24"/>
-        </w:rPr>
-        <w:t>Diniz-Filho</w:t>
-      </w:r>
-      <w:proofErr w:type="spellEnd"/>
-      <w:r>
-        <w:rPr>
-          <w:rFonts w:asciiTheme="majorBidi" w:hAnsiTheme="majorBidi" w:cstheme="majorBidi"/>
-          <w:sz w:val="24"/>
-          <w:szCs w:val="24"/>
-        </w:rPr>
-        <w:t xml:space="preserve">. 2003. “Camera Trap, Line Transect Census and Track Surveys: A Comparative Evaluation.” </w:t>
-      </w:r>
-      <w:r>
-        <w:rPr>
-          <w:rFonts w:asciiTheme="majorBidi" w:hAnsiTheme="majorBidi" w:cstheme="majorBidi"/>
-          <w:i/>
-          <w:iCs/>
-          <w:sz w:val="24"/>
-          <w:szCs w:val="24"/>
-        </w:rPr>
-        <w:t>Biological Conservation</w:t>
-      </w:r>
-      <w:r>
-        <w:rPr>
-          <w:rFonts w:asciiTheme="majorBidi" w:hAnsiTheme="majorBidi" w:cstheme="majorBidi"/>
-          <w:sz w:val="24"/>
-          <w:szCs w:val="24"/>
-        </w:rPr>
-        <w:t xml:space="preserve"> 114 (3): 351–55. https://doi.org/10.1016/S0006-</w:t>
-      </w:r>
-      <w:proofErr w:type="gramStart"/>
-      <w:r>
-        <w:rPr>
-          <w:rFonts w:asciiTheme="majorBidi" w:hAnsiTheme="majorBidi" w:cstheme="majorBidi"/>
-          <w:sz w:val="24"/>
-          <w:szCs w:val="24"/>
-        </w:rPr>
-        <w:t>3207(</w:t>
-      </w:r>
-      <w:proofErr w:type="gramEnd"/>
-      <w:r>
-        <w:rPr>
-          <w:rFonts w:asciiTheme="majorBidi" w:hAnsiTheme="majorBidi" w:cstheme="majorBidi"/>
-          <w:sz w:val="24"/>
-          <w:szCs w:val="24"/>
-        </w:rPr>
-        <w:t>03)00063-6.</w:t>
-      </w:r>
-    </w:p>
-    <w:p>
-      <w:pPr>
-        <w:pStyle w:val="Bibliography"/>
-        <w:spacing w:line="480" w:lineRule="auto"/>
-        <w:rPr>
-          <w:rFonts w:asciiTheme="majorBidi" w:hAnsiTheme="majorBidi" w:cstheme="majorBidi"/>
-          <w:sz w:val="24"/>
-          <w:szCs w:val="24"/>
-        </w:rPr>
-      </w:pPr>
-      <w:r>
-        <w:rPr>
-          <w:rFonts w:asciiTheme="majorBidi" w:hAnsiTheme="majorBidi" w:cstheme="majorBidi"/>
-          <w:sz w:val="24"/>
-          <w:szCs w:val="24"/>
-        </w:rPr>
-        <w:t>Tobler, M. W., S. E. Carrillo-</w:t>
-      </w:r>
-      <w:proofErr w:type="spellStart"/>
-      <w:r>
-        <w:rPr>
-          <w:rFonts w:asciiTheme="majorBidi" w:hAnsiTheme="majorBidi" w:cstheme="majorBidi"/>
-          <w:sz w:val="24"/>
-          <w:szCs w:val="24"/>
-        </w:rPr>
-        <w:t>Percastegui</w:t>
-      </w:r>
-      <w:proofErr w:type="spellEnd"/>
-      <w:r>
-        <w:rPr>
-          <w:rFonts w:asciiTheme="majorBidi" w:hAnsiTheme="majorBidi" w:cstheme="majorBidi"/>
-          <w:sz w:val="24"/>
-          <w:szCs w:val="24"/>
-        </w:rPr>
-        <w:t xml:space="preserve">, R. </w:t>
-      </w:r>
-      <w:proofErr w:type="spellStart"/>
-      <w:r>
-        <w:rPr>
-          <w:rFonts w:asciiTheme="majorBidi" w:hAnsiTheme="majorBidi" w:cstheme="majorBidi"/>
-          <w:sz w:val="24"/>
-          <w:szCs w:val="24"/>
-        </w:rPr>
-        <w:t>Leite</w:t>
-      </w:r>
-      <w:proofErr w:type="spellEnd"/>
-      <w:r>
-        <w:rPr>
-          <w:rFonts w:asciiTheme="majorBidi" w:hAnsiTheme="majorBidi" w:cstheme="majorBidi"/>
-          <w:sz w:val="24"/>
-          <w:szCs w:val="24"/>
-        </w:rPr>
-        <w:t xml:space="preserve"> Pitman, R. Mares, and G. Powell. 2008a. “An Evaluation of Camera Traps for Inventorying Large- and Medium-Sized Terrestrial Rainforest Mammals.” </w:t>
-      </w:r>
-      <w:r>
-        <w:rPr>
-          <w:rFonts w:asciiTheme="majorBidi" w:hAnsiTheme="majorBidi" w:cstheme="majorBidi"/>
-          <w:i/>
-          <w:iCs/>
-          <w:sz w:val="24"/>
-          <w:szCs w:val="24"/>
-        </w:rPr>
-        <w:t>Animal Conservation</w:t>
-      </w:r>
-      <w:r>
-        <w:rPr>
-          <w:rFonts w:asciiTheme="majorBidi" w:hAnsiTheme="majorBidi" w:cstheme="majorBidi"/>
-          <w:sz w:val="24"/>
-          <w:szCs w:val="24"/>
-        </w:rPr>
-        <w:t xml:space="preserve"> 11 (3): 169–78. https://doi.org/10.1111/j.1469-1795.2008.00169.x.</w:t>
-      </w:r>
-    </w:p>
-    <w:p>
-      <w:pPr>
-        <w:pStyle w:val="Bibliography"/>
-        <w:spacing w:line="480" w:lineRule="auto"/>
-        <w:rPr>
-          <w:rFonts w:asciiTheme="majorBidi" w:hAnsiTheme="majorBidi" w:cstheme="majorBidi"/>
-          <w:sz w:val="24"/>
-          <w:szCs w:val="24"/>
-        </w:rPr>
-      </w:pPr>
-      <w:r>
-        <w:rPr>
-          <w:rFonts w:asciiTheme="majorBidi" w:hAnsiTheme="majorBidi" w:cstheme="majorBidi"/>
-          <w:sz w:val="24"/>
-          <w:szCs w:val="24"/>
-        </w:rPr>
-        <w:t>—</w:t>
-      </w:r>
-      <w:r>
-        <w:rPr>
-          <w:rFonts w:asciiTheme="majorBidi" w:hAnsiTheme="majorBidi" w:cstheme="majorBidi"/>
-          <w:sz w:val="24"/>
-          <w:szCs w:val="24"/>
-        </w:rPr>
-        <w:t xml:space="preserve">. 2008b. “Further Notes on the Analysis of Mammal Inventory Data Collected with Camera Traps.” </w:t>
-      </w:r>
-      <w:r>
-        <w:rPr>
-          <w:rFonts w:asciiTheme="majorBidi" w:hAnsiTheme="majorBidi" w:cstheme="majorBidi"/>
-          <w:i/>
-          <w:iCs/>
-          <w:sz w:val="24"/>
-          <w:szCs w:val="24"/>
-        </w:rPr>
-        <w:t>Animal Conservation</w:t>
-      </w:r>
-      <w:r>
-        <w:rPr>
-          <w:rFonts w:asciiTheme="majorBidi" w:hAnsiTheme="majorBidi" w:cstheme="majorBidi"/>
-          <w:sz w:val="24"/>
-          <w:szCs w:val="24"/>
-        </w:rPr>
-        <w:t xml:space="preserve"> 11 (3): 187–89. https://doi.org/10.1111/j.1469-1795.2008.00181.x.</w:t>
-      </w:r>
-    </w:p>
-    <w:p>
-      <w:pPr>
-        <w:pStyle w:val="Bibliography"/>
-        <w:spacing w:line="480" w:lineRule="auto"/>
-        <w:rPr>
-          <w:rFonts w:asciiTheme="majorBidi" w:hAnsiTheme="majorBidi" w:cstheme="majorBidi"/>
-          <w:sz w:val="24"/>
-          <w:szCs w:val="24"/>
-        </w:rPr>
-      </w:pPr>
-      <w:proofErr w:type="spellStart"/>
-      <w:r>
-        <w:rPr>
-          <w:rFonts w:asciiTheme="majorBidi" w:hAnsiTheme="majorBidi" w:cstheme="majorBidi"/>
-          <w:sz w:val="24"/>
-          <w:szCs w:val="24"/>
-        </w:rPr>
-        <w:t>Verhagen</w:t>
-      </w:r>
-      <w:proofErr w:type="spellEnd"/>
-      <w:r>
-        <w:rPr>
-          <w:rFonts w:asciiTheme="majorBidi" w:hAnsiTheme="majorBidi" w:cstheme="majorBidi"/>
-          <w:sz w:val="24"/>
-          <w:szCs w:val="24"/>
-        </w:rPr>
-        <w:t xml:space="preserve">, Arianne P, and Manuela L Ferreira. 2014. “Forest Plots.” </w:t>
-      </w:r>
-      <w:r>
-        <w:rPr>
-          <w:rFonts w:asciiTheme="majorBidi" w:hAnsiTheme="majorBidi" w:cstheme="majorBidi"/>
-          <w:i/>
-          <w:iCs/>
-          <w:sz w:val="24"/>
-          <w:szCs w:val="24"/>
-        </w:rPr>
-        <w:t>Journal of Physiotherapy</w:t>
-      </w:r>
-      <w:r>
-        <w:rPr>
-          <w:rFonts w:asciiTheme="majorBidi" w:hAnsiTheme="majorBidi" w:cstheme="majorBidi"/>
-          <w:sz w:val="24"/>
-          <w:szCs w:val="24"/>
-        </w:rPr>
-        <w:t xml:space="preserve"> 60 (3): 170–73. https://doi.org/10.1016/j.jphys.2014.06.021.</w:t>
-      </w:r>
-    </w:p>
-    <w:p>
-      <w:pPr>
-        <w:pStyle w:val="Bibliography"/>
-        <w:spacing w:line="480" w:lineRule="auto"/>
-        <w:rPr>
-          <w:rFonts w:asciiTheme="majorBidi" w:hAnsiTheme="majorBidi" w:cstheme="majorBidi"/>
-          <w:sz w:val="24"/>
-          <w:szCs w:val="24"/>
-        </w:rPr>
-      </w:pPr>
-      <w:proofErr w:type="spellStart"/>
-      <w:r>
-        <w:rPr>
-          <w:rFonts w:asciiTheme="majorBidi" w:hAnsiTheme="majorBidi" w:cstheme="majorBidi"/>
-          <w:sz w:val="24"/>
-          <w:szCs w:val="24"/>
-        </w:rPr>
-        <w:lastRenderedPageBreak/>
-        <w:t>Viechtbauer</w:t>
-      </w:r>
-      <w:proofErr w:type="spellEnd"/>
-      <w:r>
-        <w:rPr>
-          <w:rFonts w:asciiTheme="majorBidi" w:hAnsiTheme="majorBidi" w:cstheme="majorBidi"/>
-          <w:sz w:val="24"/>
-          <w:szCs w:val="24"/>
-        </w:rPr>
-        <w:t xml:space="preserve">, Wolfgang. 2010. “Conducting Meta-Analyses in </w:t>
-      </w:r>
-      <w:r>
-        <w:rPr>
-          <w:rFonts w:asciiTheme="majorBidi" w:hAnsiTheme="majorBidi" w:cstheme="majorBidi"/>
-          <w:i/>
-          <w:iCs/>
-          <w:sz w:val="24"/>
-          <w:szCs w:val="24"/>
-        </w:rPr>
-        <w:t>R</w:t>
-      </w:r>
-      <w:r>
-        <w:rPr>
-          <w:rFonts w:asciiTheme="majorBidi" w:hAnsiTheme="majorBidi" w:cstheme="majorBidi"/>
-          <w:sz w:val="24"/>
-          <w:szCs w:val="24"/>
-        </w:rPr>
-        <w:t xml:space="preserve"> with the </w:t>
-      </w:r>
-      <w:proofErr w:type="spellStart"/>
-      <w:r>
-        <w:rPr>
-          <w:rFonts w:asciiTheme="majorBidi" w:hAnsiTheme="majorBidi" w:cstheme="majorBidi"/>
-          <w:sz w:val="24"/>
-          <w:szCs w:val="24"/>
-        </w:rPr>
-        <w:t>Metafor</w:t>
-      </w:r>
-      <w:proofErr w:type="spellEnd"/>
-      <w:r>
-        <w:rPr>
-          <w:rFonts w:asciiTheme="majorBidi" w:hAnsiTheme="majorBidi" w:cstheme="majorBidi"/>
-          <w:sz w:val="24"/>
-          <w:szCs w:val="24"/>
-        </w:rPr>
-        <w:t xml:space="preserve"> Package.” </w:t>
-      </w:r>
-      <w:r>
-        <w:rPr>
-          <w:rFonts w:asciiTheme="majorBidi" w:hAnsiTheme="majorBidi" w:cstheme="majorBidi"/>
-          <w:i/>
-          <w:iCs/>
-          <w:sz w:val="24"/>
-          <w:szCs w:val="24"/>
-        </w:rPr>
-        <w:t>Journal of Statistical Software</w:t>
-      </w:r>
-      <w:r>
-        <w:rPr>
-          <w:rFonts w:asciiTheme="majorBidi" w:hAnsiTheme="majorBidi" w:cstheme="majorBidi"/>
-          <w:sz w:val="24"/>
-          <w:szCs w:val="24"/>
-        </w:rPr>
-        <w:t xml:space="preserve"> 36 (3). https://doi.org/10.18637/jss.v036.i03.</w:t>
-      </w:r>
-    </w:p>
-    <w:p>
-      <w:pPr>
-        <w:pStyle w:val="Bibliography"/>
-        <w:spacing w:line="480" w:lineRule="auto"/>
-        <w:rPr>
-          <w:rFonts w:asciiTheme="majorBidi" w:hAnsiTheme="majorBidi" w:cstheme="majorBidi"/>
-          <w:sz w:val="24"/>
-          <w:szCs w:val="24"/>
-        </w:rPr>
-      </w:pPr>
-      <w:proofErr w:type="spellStart"/>
-      <w:r>
-        <w:rPr>
-          <w:rFonts w:asciiTheme="majorBidi" w:hAnsiTheme="majorBidi" w:cstheme="majorBidi"/>
-          <w:sz w:val="24"/>
-          <w:szCs w:val="24"/>
-        </w:rPr>
-        <w:t>Wegge</w:t>
-      </w:r>
-      <w:proofErr w:type="spellEnd"/>
-      <w:r>
-        <w:rPr>
-          <w:rFonts w:asciiTheme="majorBidi" w:hAnsiTheme="majorBidi" w:cstheme="majorBidi"/>
-          <w:sz w:val="24"/>
-          <w:szCs w:val="24"/>
-        </w:rPr>
-        <w:t xml:space="preserve">, Per, </w:t>
-      </w:r>
-      <w:proofErr w:type="spellStart"/>
-      <w:r>
-        <w:rPr>
-          <w:rFonts w:asciiTheme="majorBidi" w:hAnsiTheme="majorBidi" w:cstheme="majorBidi"/>
-          <w:sz w:val="24"/>
-          <w:szCs w:val="24"/>
-        </w:rPr>
-        <w:t>Chiranjibi</w:t>
-      </w:r>
-      <w:proofErr w:type="spellEnd"/>
-      <w:r>
-        <w:rPr>
-          <w:rFonts w:asciiTheme="majorBidi" w:hAnsiTheme="majorBidi" w:cstheme="majorBidi"/>
-          <w:sz w:val="24"/>
-          <w:szCs w:val="24"/>
-        </w:rPr>
-        <w:t xml:space="preserve"> Pd. </w:t>
-      </w:r>
-      <w:proofErr w:type="spellStart"/>
-      <w:r>
-        <w:rPr>
-          <w:rFonts w:asciiTheme="majorBidi" w:hAnsiTheme="majorBidi" w:cstheme="majorBidi"/>
-          <w:sz w:val="24"/>
-          <w:szCs w:val="24"/>
-        </w:rPr>
-        <w:t>Pokheral</w:t>
-      </w:r>
-      <w:proofErr w:type="spellEnd"/>
-      <w:r>
-        <w:rPr>
-          <w:rFonts w:asciiTheme="majorBidi" w:hAnsiTheme="majorBidi" w:cstheme="majorBidi"/>
-          <w:sz w:val="24"/>
-          <w:szCs w:val="24"/>
-        </w:rPr>
-        <w:t xml:space="preserve">, and </w:t>
-      </w:r>
-      <w:proofErr w:type="spellStart"/>
-      <w:r>
-        <w:rPr>
-          <w:rFonts w:asciiTheme="majorBidi" w:hAnsiTheme="majorBidi" w:cstheme="majorBidi"/>
-          <w:sz w:val="24"/>
-          <w:szCs w:val="24"/>
-        </w:rPr>
-        <w:t>Shant</w:t>
-      </w:r>
-      <w:proofErr w:type="spellEnd"/>
-      <w:r>
-        <w:rPr>
-          <w:rFonts w:asciiTheme="majorBidi" w:hAnsiTheme="majorBidi" w:cstheme="majorBidi"/>
-          <w:sz w:val="24"/>
-          <w:szCs w:val="24"/>
-        </w:rPr>
-        <w:t xml:space="preserve"> Raj </w:t>
-      </w:r>
-      <w:proofErr w:type="spellStart"/>
-      <w:r>
-        <w:rPr>
-          <w:rFonts w:asciiTheme="majorBidi" w:hAnsiTheme="majorBidi" w:cstheme="majorBidi"/>
-          <w:sz w:val="24"/>
-          <w:szCs w:val="24"/>
-        </w:rPr>
-        <w:t>Jnawali</w:t>
-      </w:r>
-      <w:proofErr w:type="spellEnd"/>
-      <w:r>
-        <w:rPr>
-          <w:rFonts w:asciiTheme="majorBidi" w:hAnsiTheme="majorBidi" w:cstheme="majorBidi"/>
-          <w:sz w:val="24"/>
-          <w:szCs w:val="24"/>
-        </w:rPr>
-        <w:t xml:space="preserve">. 2004. “Effects of Trapping Effort and Trap Shyness on Estimates of Tiger Abundance from Camera Trap Studies.” </w:t>
+        <w:t xml:space="preserve">Wegge, Per, Chiranjibi Pd. Pokheral, and Shant Raj Jnawali. 2004. “Effects of Trapping Effort and Trap Shyness on Estimates of Tiger Abundance from Camera Trap Studies.” </w:t>
       </w:r>
       <w:r>
         <w:rPr>
@@ -9452,7 +7878,7 @@
           <w:szCs w:val="24"/>
         </w:rPr>
         <w:lastRenderedPageBreak/>
-        <w:t>Table 2</w:t>
+        <w:t xml:space="preserve">Table 2. Mixed Effect Model estimates </w:t>
       </w:r>
       <w:r>
         <w:rPr>
@@ -9462,7 +7888,7 @@
           <w:sz w:val="24"/>
           <w:szCs w:val="24"/>
         </w:rPr>
-        <w:t xml:space="preserve">. Mixed Effect Model estimates </w:t>
+        <w:t>and standard error (SE) are</w:t>
       </w:r>
       <w:r>
         <w:rPr>
@@ -9472,7 +7898,7 @@
           <w:sz w:val="24"/>
           <w:szCs w:val="24"/>
         </w:rPr>
-        <w:t>and standard error (SE) are</w:t>
+        <w:t xml:space="preserve"> given for each ecosystem based on model for camera trap as sampling effort and species diversity</w:t>
       </w:r>
       <w:r>
         <w:rPr>
@@ -9482,7 +7908,7 @@
           <w:sz w:val="24"/>
           <w:szCs w:val="24"/>
         </w:rPr>
-        <w:t xml:space="preserve"> given for each ecosystem based on model for camera trap as sampling effort and</w:t>
+        <w:t xml:space="preserve">. </w:t>
       </w:r>
       <w:r>
         <w:rPr>
@@ -9492,47 +7918,7 @@
           <w:sz w:val="24"/>
           <w:szCs w:val="24"/>
         </w:rPr>
-        <w:t xml:space="preserve"> species diversity</w:t>
-      </w:r>
-      <w:r>
-        <w:rPr>
-          <w:rFonts w:asciiTheme="majorBidi" w:hAnsiTheme="majorBidi" w:cstheme="majorBidi"/>
-          <w:b/>
-          <w:bCs/>
-          <w:sz w:val="24"/>
-          <w:szCs w:val="24"/>
-        </w:rPr>
-        <w:t xml:space="preserve">. </w:t>
-      </w:r>
-      <w:r>
-        <w:rPr>
-          <w:rFonts w:asciiTheme="majorBidi" w:hAnsiTheme="majorBidi" w:cstheme="majorBidi"/>
-          <w:b/>
-          <w:bCs/>
-          <w:sz w:val="24"/>
-          <w:szCs w:val="24"/>
-        </w:rPr>
-        <w:t>Signifi</w:t>
-      </w:r>
-      <w:r>
-        <w:rPr>
-          <w:rFonts w:asciiTheme="majorBidi" w:hAnsiTheme="majorBidi" w:cstheme="majorBidi"/>
-          <w:b/>
-          <w:bCs/>
-          <w:sz w:val="24"/>
-          <w:szCs w:val="24"/>
-        </w:rPr>
-        <w:t>c</w:t>
-      </w:r>
-      <w:r>
-        <w:rPr>
-          <w:rFonts w:asciiTheme="majorBidi" w:hAnsiTheme="majorBidi" w:cstheme="majorBidi"/>
-          <w:b/>
-          <w:bCs/>
-          <w:sz w:val="24"/>
-          <w:szCs w:val="24"/>
-        </w:rPr>
-        <w:t xml:space="preserve">ant p-Values are bolded. </w:t>
+        <w:t xml:space="preserve">Significant p-Values are bolded. </w:t>
       </w:r>
     </w:p>
     <w:p>
@@ -11083,7 +9469,7 @@
                         <a:effectLst/>
                         <a:extLst>
                           <a:ext uri="{C572A759-6A51-4108-AA02-DFA0A04FC94B}">
-                            <ma14:wrappingTextBoxFlag xmlns="" xmlns:w="http://schemas.openxmlformats.org/wordprocessingml/2006/main" xmlns:w10="urn:schemas-microsoft-com:office:word" xmlns:v="urn:schemas-microsoft-com:vml" xmlns:o="urn:schemas-microsoft-com:office:office" xmlns:ma14="http://schemas.microsoft.com/office/mac/drawingml/2011/main" xmlns:arto="http://schemas.microsoft.com/office/word/2006/arto" val="1"/>
+                            <ma14:wrappingTextBoxFlag xmlns:arto="http://schemas.microsoft.com/office/word/2006/arto" xmlns:ma14="http://schemas.microsoft.com/office/mac/drawingml/2011/main" xmlns:o="urn:schemas-microsoft-com:office:office" xmlns:v="urn:schemas-microsoft-com:vml" xmlns:w10="urn:schemas-microsoft-com:office:word" xmlns:w="http://schemas.openxmlformats.org/wordprocessingml/2006/main" xmlns="" val="1"/>
                           </a:ext>
                         </a:extLst>
                       </wps:spPr>
@@ -12396,7 +10782,7 @@
                         <a:effectLst/>
                         <a:extLst>
                           <a:ext uri="{C572A759-6A51-4108-AA02-DFA0A04FC94B}">
-                            <ma14:wrappingTextBoxFlag xmlns="" xmlns:w="http://schemas.openxmlformats.org/wordprocessingml/2006/main" xmlns:w10="urn:schemas-microsoft-com:office:word" xmlns:v="urn:schemas-microsoft-com:vml" xmlns:o="urn:schemas-microsoft-com:office:office" xmlns:ma14="http://schemas.microsoft.com/office/mac/drawingml/2011/main" xmlns:arto="http://schemas.microsoft.com/office/word/2006/arto" val="1"/>
+                            <ma14:wrappingTextBoxFlag xmlns:arto="http://schemas.microsoft.com/office/word/2006/arto" xmlns:ma14="http://schemas.microsoft.com/office/mac/drawingml/2011/main" xmlns:o="urn:schemas-microsoft-com:office:office" xmlns:v="urn:schemas-microsoft-com:vml" xmlns:w10="urn:schemas-microsoft-com:office:word" xmlns:w="http://schemas.openxmlformats.org/wordprocessingml/2006/main" xmlns="" val="1"/>
                           </a:ext>
                         </a:extLst>
                       </wps:spPr>
@@ -12738,7 +11124,7 @@
                         <a:effectLst/>
                         <a:extLst>
                           <a:ext uri="{C572A759-6A51-4108-AA02-DFA0A04FC94B}">
-                            <ma14:wrappingTextBoxFlag xmlns="" xmlns:w="http://schemas.openxmlformats.org/wordprocessingml/2006/main" xmlns:w10="urn:schemas-microsoft-com:office:word" xmlns:v="urn:schemas-microsoft-com:vml" xmlns:o="urn:schemas-microsoft-com:office:office" xmlns:ma14="http://schemas.microsoft.com/office/mac/drawingml/2011/main" xmlns:arto="http://schemas.microsoft.com/office/word/2006/arto" val="1"/>
+                            <ma14:wrappingTextBoxFlag xmlns:arto="http://schemas.microsoft.com/office/word/2006/arto" xmlns:ma14="http://schemas.microsoft.com/office/mac/drawingml/2011/main" xmlns:o="urn:schemas-microsoft-com:office:office" xmlns:v="urn:schemas-microsoft-com:vml" xmlns:w10="urn:schemas-microsoft-com:office:word" xmlns:w="http://schemas.openxmlformats.org/wordprocessingml/2006/main" xmlns="" val="1"/>
                           </a:ext>
                         </a:extLst>
                       </wps:spPr>
@@ -13165,7 +11551,7 @@
                         <a:effectLst/>
                         <a:extLst>
                           <a:ext uri="{C572A759-6A51-4108-AA02-DFA0A04FC94B}">
-                            <ma14:wrappingTextBoxFlag xmlns="" xmlns:w="http://schemas.openxmlformats.org/wordprocessingml/2006/main" xmlns:w10="urn:schemas-microsoft-com:office:word" xmlns:v="urn:schemas-microsoft-com:vml" xmlns:o="urn:schemas-microsoft-com:office:office" xmlns:ma14="http://schemas.microsoft.com/office/mac/drawingml/2011/main" xmlns:arto="http://schemas.microsoft.com/office/word/2006/arto" val="1"/>
+                            <ma14:wrappingTextBoxFlag xmlns:arto="http://schemas.microsoft.com/office/word/2006/arto" xmlns:ma14="http://schemas.microsoft.com/office/mac/drawingml/2011/main" xmlns:o="urn:schemas-microsoft-com:office:office" xmlns:v="urn:schemas-microsoft-com:vml" xmlns:w10="urn:schemas-microsoft-com:office:word" xmlns:w="http://schemas.openxmlformats.org/wordprocessingml/2006/main" xmlns="" val="1"/>
                           </a:ext>
                         </a:extLst>
                       </wps:spPr>
@@ -13560,19 +11946,7 @@
                               <w:rPr>
                                 <w:rFonts w:ascii="Calibri Light" w:hAnsi="Calibri Light"/>
                               </w:rPr>
-                              <w:t>Location (latitude, longitude)</w:t>
-                            </w:r>
-                            <w:r>
-                              <w:rPr>
-                                <w:rFonts w:ascii="Calibri Light" w:hAnsi="Calibri Light"/>
-                              </w:rPr>
-                              <w:t xml:space="preserve">, camera trap days, number of records, animal richness, common name, scientific name, year, number of cameras, presence of bait, </w:t>
-                            </w:r>
-                            <w:r>
-                              <w:rPr>
-                                <w:rFonts w:ascii="Calibri Light" w:hAnsi="Calibri Light"/>
-                              </w:rPr>
-                              <w:t>number of cameras, number of sites, and ecosystem.</w:t>
+                              <w:t>Location (latitude, longitude), camera trap days, number of records, animal richness, common name, scientific name, year, number of cameras, presence of bait, number of cameras, number of sites, and ecosystem.</w:t>
                             </w:r>
                           </w:p>
                         </w:txbxContent>
@@ -14093,55 +12467,11 @@
         <w:contextualSpacing/>
         <w:jc w:val="both"/>
         <w:rPr>
-          <w:rFonts w:ascii="MyriadPro-Regular" w:hAnsi="MyriadPro-Regular" w:cs="MyriadPro-Regular"/>
-          <w:color w:val="666666"/>
-          <w:sz w:val="20"/>
-          <w:szCs w:val="20"/>
-        </w:rPr>
-      </w:pPr>
-      <w:r>
-        <w:rPr>
           <w:rFonts w:asciiTheme="majorBidi" w:hAnsiTheme="majorBidi" w:cstheme="majorBidi"/>
           <w:b/>
           <w:bCs/>
           <w:sz w:val="24"/>
           <w:szCs w:val="24"/>
-        </w:rPr>
-        <w:lastRenderedPageBreak/>
-        <w:t xml:space="preserve">C. Scatterplot showing the relationship between the </w:t>
-      </w:r>
-      <w:proofErr w:type="gramStart"/>
-      <w:r>
-        <w:rPr>
-          <w:rFonts w:asciiTheme="majorBidi" w:hAnsiTheme="majorBidi" w:cstheme="majorBidi"/>
-          <w:b/>
-          <w:bCs/>
-          <w:sz w:val="24"/>
-          <w:szCs w:val="24"/>
-        </w:rPr>
-        <w:t>number</w:t>
-      </w:r>
-      <w:proofErr w:type="gramEnd"/>
-      <w:r>
-        <w:rPr>
-          <w:rFonts w:asciiTheme="majorBidi" w:hAnsiTheme="majorBidi" w:cstheme="majorBidi"/>
-          <w:b/>
-          <w:bCs/>
-          <w:sz w:val="24"/>
-          <w:szCs w:val="24"/>
-        </w:rPr>
-        <w:t xml:space="preserve"> of camera trap study days and incidence rate for animal captures. Smoothed conditional mean is fitted using the linear model. Coloured dots represent different ecosystems. </w:t>
-      </w:r>
-    </w:p>
-    <w:p>
-      <w:pPr>
-        <w:spacing w:after="0" w:line="480" w:lineRule="auto"/>
-        <w:jc w:val="both"/>
-        <w:rPr>
-          <w:rFonts w:ascii="MyriadPro-Regular" w:hAnsi="MyriadPro-Regular" w:cs="MyriadPro-Regular"/>
-          <w:color w:val="666666"/>
-          <w:sz w:val="20"/>
-          <w:szCs w:val="20"/>
         </w:rPr>
       </w:pPr>
       <w:r>
@@ -14153,14 +12483,15 @@
           <w:szCs w:val="20"/>
           <w:lang w:eastAsia="en-CA"/>
         </w:rPr>
+        <w:lastRenderedPageBreak/>
         <w:drawing>
           <wp:anchor distT="0" distB="0" distL="114300" distR="114300" simplePos="0" relativeHeight="251682816" behindDoc="0" locked="0" layoutInCell="1" allowOverlap="1">
             <wp:simplePos x="0" y="0"/>
             <wp:positionH relativeFrom="column">
-              <wp:posOffset>527050</wp:posOffset>
+              <wp:posOffset>515915</wp:posOffset>
             </wp:positionH>
             <wp:positionV relativeFrom="paragraph">
-              <wp:posOffset>6350</wp:posOffset>
+              <wp:posOffset>281</wp:posOffset>
             </wp:positionV>
             <wp:extent cx="5149850" cy="3637592"/>
             <wp:effectExtent l="0" t="0" r="0" b="1270"/>
@@ -14219,142 +12550,9 @@
     </w:p>
     <w:p>
       <w:pPr>
-        <w:spacing w:after="0" w:line="480" w:lineRule="auto"/>
-        <w:jc w:val="both"/>
-      </w:pPr>
-    </w:p>
-    <w:p>
-      <w:pPr>
-        <w:spacing w:after="0" w:line="480" w:lineRule="auto"/>
-        <w:jc w:val="both"/>
-      </w:pPr>
-    </w:p>
-    <w:p>
-      <w:pPr>
-        <w:spacing w:after="0" w:line="480" w:lineRule="auto"/>
-        <w:jc w:val="both"/>
-      </w:pPr>
-    </w:p>
-    <w:p>
-      <w:pPr>
-        <w:spacing w:after="0" w:line="480" w:lineRule="auto"/>
-        <w:jc w:val="both"/>
-      </w:pPr>
-    </w:p>
-    <w:p>
-      <w:pPr>
-        <w:spacing w:after="0" w:line="480" w:lineRule="auto"/>
-        <w:jc w:val="both"/>
-      </w:pPr>
-    </w:p>
-    <w:p>
-      <w:pPr>
-        <w:spacing w:after="0" w:line="480" w:lineRule="auto"/>
-        <w:jc w:val="both"/>
-      </w:pPr>
-    </w:p>
-    <w:p>
-      <w:pPr>
-        <w:spacing w:after="0" w:line="480" w:lineRule="auto"/>
-        <w:jc w:val="both"/>
-      </w:pPr>
-    </w:p>
-    <w:p>
-      <w:pPr>
-        <w:spacing w:after="0" w:line="480" w:lineRule="auto"/>
-        <w:jc w:val="both"/>
-      </w:pPr>
-    </w:p>
-    <w:p>
-      <w:pPr>
-        <w:spacing w:after="0" w:line="480" w:lineRule="auto"/>
-        <w:jc w:val="both"/>
-      </w:pPr>
-    </w:p>
-    <w:p>
-      <w:pPr>
-        <w:spacing w:after="0" w:line="480" w:lineRule="auto"/>
-        <w:jc w:val="both"/>
-      </w:pPr>
-    </w:p>
-    <w:p>
-      <w:pPr>
-        <w:spacing w:after="0" w:line="480" w:lineRule="auto"/>
-        <w:jc w:val="both"/>
-      </w:pPr>
-    </w:p>
-    <w:p>
-      <w:pPr>
-        <w:spacing w:after="0" w:line="480" w:lineRule="auto"/>
-        <w:jc w:val="both"/>
-      </w:pPr>
-    </w:p>
-    <w:p>
-      <w:pPr>
-        <w:spacing w:after="0" w:line="480" w:lineRule="auto"/>
-        <w:jc w:val="both"/>
-      </w:pPr>
-    </w:p>
-    <w:p>
-      <w:pPr>
-        <w:spacing w:after="0" w:line="480" w:lineRule="auto"/>
-        <w:jc w:val="both"/>
-      </w:pPr>
-    </w:p>
-    <w:p>
-      <w:pPr>
-        <w:spacing w:after="0" w:line="480" w:lineRule="auto"/>
-        <w:jc w:val="both"/>
-      </w:pPr>
-    </w:p>
-    <w:p>
-      <w:pPr>
-        <w:spacing w:after="0" w:line="480" w:lineRule="auto"/>
-        <w:jc w:val="both"/>
-      </w:pPr>
-    </w:p>
-    <w:p>
-      <w:pPr>
-        <w:spacing w:after="0" w:line="480" w:lineRule="auto"/>
-        <w:jc w:val="both"/>
-      </w:pPr>
-    </w:p>
-    <w:p>
-      <w:pPr>
-        <w:spacing w:after="0" w:line="480" w:lineRule="auto"/>
-        <w:jc w:val="both"/>
-      </w:pPr>
-    </w:p>
-    <w:p>
-      <w:pPr>
-        <w:spacing w:after="0" w:line="480" w:lineRule="auto"/>
-        <w:jc w:val="both"/>
-      </w:pPr>
-    </w:p>
-    <w:p>
-      <w:pPr>
-        <w:spacing w:after="0" w:line="480" w:lineRule="auto"/>
-        <w:jc w:val="both"/>
-      </w:pPr>
-    </w:p>
-    <w:p>
-      <w:pPr>
-        <w:spacing w:after="0" w:line="480" w:lineRule="auto"/>
-        <w:jc w:val="both"/>
-      </w:pPr>
-    </w:p>
-    <w:p>
-      <w:pPr>
-        <w:spacing w:after="0" w:line="480" w:lineRule="auto"/>
-        <w:jc w:val="both"/>
-      </w:pPr>
-    </w:p>
-    <w:p>
-      <w:pPr>
         <w:spacing w:after="0" w:line="240" w:lineRule="auto"/>
-        <w:jc w:val="both"/>
-      </w:pPr>
-      <w:r>
+        <w:contextualSpacing/>
+        <w:jc w:val="both"/>
         <w:rPr>
           <w:rFonts w:asciiTheme="majorBidi" w:hAnsiTheme="majorBidi" w:cstheme="majorBidi"/>
           <w:b/>
@@ -14362,10 +12560,13 @@
           <w:sz w:val="24"/>
           <w:szCs w:val="24"/>
         </w:rPr>
-        <w:lastRenderedPageBreak/>
-        <w:t xml:space="preserve">D. </w:t>
-      </w:r>
-      <w:r>
+      </w:pPr>
+    </w:p>
+    <w:p>
+      <w:pPr>
+        <w:spacing w:after="0" w:line="240" w:lineRule="auto"/>
+        <w:contextualSpacing/>
+        <w:jc w:val="both"/>
         <w:rPr>
           <w:rFonts w:asciiTheme="majorBidi" w:hAnsiTheme="majorBidi" w:cstheme="majorBidi"/>
           <w:b/>
@@ -14373,9 +12574,13 @@
           <w:sz w:val="24"/>
           <w:szCs w:val="24"/>
         </w:rPr>
-        <w:t>Scatterplot showing the relationship between the number of camera trap study days and incidence rate</w:t>
-      </w:r>
-      <w:r>
+      </w:pPr>
+    </w:p>
+    <w:p>
+      <w:pPr>
+        <w:spacing w:after="0" w:line="240" w:lineRule="auto"/>
+        <w:contextualSpacing/>
+        <w:jc w:val="both"/>
         <w:rPr>
           <w:rFonts w:asciiTheme="majorBidi" w:hAnsiTheme="majorBidi" w:cstheme="majorBidi"/>
           <w:b/>
@@ -14383,9 +12588,13 @@
           <w:sz w:val="24"/>
           <w:szCs w:val="24"/>
         </w:rPr>
-        <w:t xml:space="preserve"> diversity of animals detected</w:t>
-      </w:r>
-      <w:r>
+      </w:pPr>
+    </w:p>
+    <w:p>
+      <w:pPr>
+        <w:spacing w:after="0" w:line="240" w:lineRule="auto"/>
+        <w:contextualSpacing/>
+        <w:jc w:val="both"/>
         <w:rPr>
           <w:rFonts w:asciiTheme="majorBidi" w:hAnsiTheme="majorBidi" w:cstheme="majorBidi"/>
           <w:b/>
@@ -14393,8 +12602,372 @@
           <w:sz w:val="24"/>
           <w:szCs w:val="24"/>
         </w:rPr>
-        <w:t>. Smoothed conditional mean is fitted using the linear model. Coloured dots represent different ecosystems.</w:t>
-      </w:r>
+      </w:pPr>
+    </w:p>
+    <w:p>
+      <w:pPr>
+        <w:spacing w:after="0" w:line="240" w:lineRule="auto"/>
+        <w:contextualSpacing/>
+        <w:jc w:val="both"/>
+        <w:rPr>
+          <w:rFonts w:asciiTheme="majorBidi" w:hAnsiTheme="majorBidi" w:cstheme="majorBidi"/>
+          <w:b/>
+          <w:bCs/>
+          <w:sz w:val="24"/>
+          <w:szCs w:val="24"/>
+        </w:rPr>
+      </w:pPr>
+    </w:p>
+    <w:p>
+      <w:pPr>
+        <w:spacing w:after="0" w:line="240" w:lineRule="auto"/>
+        <w:contextualSpacing/>
+        <w:jc w:val="both"/>
+        <w:rPr>
+          <w:rFonts w:asciiTheme="majorBidi" w:hAnsiTheme="majorBidi" w:cstheme="majorBidi"/>
+          <w:b/>
+          <w:bCs/>
+          <w:sz w:val="24"/>
+          <w:szCs w:val="24"/>
+        </w:rPr>
+      </w:pPr>
+    </w:p>
+    <w:p>
+      <w:pPr>
+        <w:spacing w:after="0" w:line="240" w:lineRule="auto"/>
+        <w:contextualSpacing/>
+        <w:jc w:val="both"/>
+        <w:rPr>
+          <w:rFonts w:asciiTheme="majorBidi" w:hAnsiTheme="majorBidi" w:cstheme="majorBidi"/>
+          <w:b/>
+          <w:bCs/>
+          <w:sz w:val="24"/>
+          <w:szCs w:val="24"/>
+        </w:rPr>
+      </w:pPr>
+    </w:p>
+    <w:p>
+      <w:pPr>
+        <w:spacing w:after="0" w:line="240" w:lineRule="auto"/>
+        <w:contextualSpacing/>
+        <w:jc w:val="both"/>
+        <w:rPr>
+          <w:rFonts w:asciiTheme="majorBidi" w:hAnsiTheme="majorBidi" w:cstheme="majorBidi"/>
+          <w:b/>
+          <w:bCs/>
+          <w:sz w:val="24"/>
+          <w:szCs w:val="24"/>
+        </w:rPr>
+      </w:pPr>
+    </w:p>
+    <w:p>
+      <w:pPr>
+        <w:spacing w:after="0" w:line="240" w:lineRule="auto"/>
+        <w:contextualSpacing/>
+        <w:jc w:val="both"/>
+        <w:rPr>
+          <w:rFonts w:asciiTheme="majorBidi" w:hAnsiTheme="majorBidi" w:cstheme="majorBidi"/>
+          <w:b/>
+          <w:bCs/>
+          <w:sz w:val="24"/>
+          <w:szCs w:val="24"/>
+        </w:rPr>
+      </w:pPr>
+    </w:p>
+    <w:p>
+      <w:pPr>
+        <w:spacing w:after="0" w:line="240" w:lineRule="auto"/>
+        <w:contextualSpacing/>
+        <w:jc w:val="both"/>
+        <w:rPr>
+          <w:rFonts w:asciiTheme="majorBidi" w:hAnsiTheme="majorBidi" w:cstheme="majorBidi"/>
+          <w:b/>
+          <w:bCs/>
+          <w:sz w:val="24"/>
+          <w:szCs w:val="24"/>
+        </w:rPr>
+      </w:pPr>
+    </w:p>
+    <w:p>
+      <w:pPr>
+        <w:spacing w:after="0" w:line="240" w:lineRule="auto"/>
+        <w:contextualSpacing/>
+        <w:jc w:val="both"/>
+        <w:rPr>
+          <w:rFonts w:asciiTheme="majorBidi" w:hAnsiTheme="majorBidi" w:cstheme="majorBidi"/>
+          <w:b/>
+          <w:bCs/>
+          <w:sz w:val="24"/>
+          <w:szCs w:val="24"/>
+        </w:rPr>
+      </w:pPr>
+    </w:p>
+    <w:p>
+      <w:pPr>
+        <w:spacing w:after="0" w:line="240" w:lineRule="auto"/>
+        <w:contextualSpacing/>
+        <w:jc w:val="both"/>
+        <w:rPr>
+          <w:rFonts w:asciiTheme="majorBidi" w:hAnsiTheme="majorBidi" w:cstheme="majorBidi"/>
+          <w:b/>
+          <w:bCs/>
+          <w:sz w:val="24"/>
+          <w:szCs w:val="24"/>
+        </w:rPr>
+      </w:pPr>
+    </w:p>
+    <w:p>
+      <w:pPr>
+        <w:spacing w:after="0" w:line="240" w:lineRule="auto"/>
+        <w:contextualSpacing/>
+        <w:jc w:val="both"/>
+        <w:rPr>
+          <w:rFonts w:asciiTheme="majorBidi" w:hAnsiTheme="majorBidi" w:cstheme="majorBidi"/>
+          <w:b/>
+          <w:bCs/>
+          <w:sz w:val="24"/>
+          <w:szCs w:val="24"/>
+        </w:rPr>
+      </w:pPr>
+    </w:p>
+    <w:p>
+      <w:pPr>
+        <w:spacing w:after="0" w:line="240" w:lineRule="auto"/>
+        <w:contextualSpacing/>
+        <w:jc w:val="both"/>
+        <w:rPr>
+          <w:rFonts w:asciiTheme="majorBidi" w:hAnsiTheme="majorBidi" w:cstheme="majorBidi"/>
+          <w:b/>
+          <w:bCs/>
+          <w:sz w:val="24"/>
+          <w:szCs w:val="24"/>
+        </w:rPr>
+      </w:pPr>
+    </w:p>
+    <w:p>
+      <w:pPr>
+        <w:spacing w:after="0" w:line="240" w:lineRule="auto"/>
+        <w:contextualSpacing/>
+        <w:jc w:val="both"/>
+        <w:rPr>
+          <w:rFonts w:asciiTheme="majorBidi" w:hAnsiTheme="majorBidi" w:cstheme="majorBidi"/>
+          <w:b/>
+          <w:bCs/>
+          <w:sz w:val="24"/>
+          <w:szCs w:val="24"/>
+        </w:rPr>
+      </w:pPr>
+    </w:p>
+    <w:p>
+      <w:pPr>
+        <w:spacing w:after="0" w:line="240" w:lineRule="auto"/>
+        <w:contextualSpacing/>
+        <w:jc w:val="both"/>
+        <w:rPr>
+          <w:rFonts w:asciiTheme="majorBidi" w:hAnsiTheme="majorBidi" w:cstheme="majorBidi"/>
+          <w:b/>
+          <w:bCs/>
+          <w:sz w:val="24"/>
+          <w:szCs w:val="24"/>
+        </w:rPr>
+      </w:pPr>
+    </w:p>
+    <w:p>
+      <w:pPr>
+        <w:spacing w:after="0" w:line="240" w:lineRule="auto"/>
+        <w:contextualSpacing/>
+        <w:jc w:val="both"/>
+        <w:rPr>
+          <w:rFonts w:asciiTheme="majorBidi" w:hAnsiTheme="majorBidi" w:cstheme="majorBidi"/>
+          <w:b/>
+          <w:bCs/>
+          <w:sz w:val="24"/>
+          <w:szCs w:val="24"/>
+        </w:rPr>
+      </w:pPr>
+    </w:p>
+    <w:p>
+      <w:pPr>
+        <w:spacing w:after="0" w:line="240" w:lineRule="auto"/>
+        <w:contextualSpacing/>
+        <w:jc w:val="both"/>
+        <w:rPr>
+          <w:rFonts w:asciiTheme="majorBidi" w:hAnsiTheme="majorBidi" w:cstheme="majorBidi"/>
+          <w:b/>
+          <w:bCs/>
+          <w:sz w:val="24"/>
+          <w:szCs w:val="24"/>
+        </w:rPr>
+      </w:pPr>
+    </w:p>
+    <w:p>
+      <w:pPr>
+        <w:spacing w:after="0" w:line="240" w:lineRule="auto"/>
+        <w:contextualSpacing/>
+        <w:jc w:val="both"/>
+        <w:rPr>
+          <w:rFonts w:asciiTheme="majorBidi" w:hAnsiTheme="majorBidi" w:cstheme="majorBidi"/>
+          <w:b/>
+          <w:bCs/>
+          <w:sz w:val="24"/>
+          <w:szCs w:val="24"/>
+        </w:rPr>
+      </w:pPr>
+    </w:p>
+    <w:p>
+      <w:pPr>
+        <w:spacing w:after="0" w:line="240" w:lineRule="auto"/>
+        <w:contextualSpacing/>
+        <w:jc w:val="both"/>
+        <w:rPr>
+          <w:rFonts w:asciiTheme="majorBidi" w:hAnsiTheme="majorBidi" w:cstheme="majorBidi"/>
+          <w:b/>
+          <w:bCs/>
+          <w:sz w:val="24"/>
+          <w:szCs w:val="24"/>
+        </w:rPr>
+      </w:pPr>
+    </w:p>
+    <w:p>
+      <w:pPr>
+        <w:spacing w:after="0" w:line="240" w:lineRule="auto"/>
+        <w:contextualSpacing/>
+        <w:jc w:val="both"/>
+        <w:rPr>
+          <w:rFonts w:ascii="MyriadPro-Regular" w:hAnsi="MyriadPro-Regular" w:cs="MyriadPro-Regular"/>
+          <w:color w:val="666666"/>
+          <w:sz w:val="20"/>
+          <w:szCs w:val="20"/>
+        </w:rPr>
+      </w:pPr>
+      <w:r>
+        <w:rPr>
+          <w:rFonts w:asciiTheme="majorBidi" w:hAnsiTheme="majorBidi" w:cstheme="majorBidi"/>
+          <w:b/>
+          <w:bCs/>
+          <w:sz w:val="24"/>
+          <w:szCs w:val="24"/>
+        </w:rPr>
+        <w:t xml:space="preserve">C. Scatterplot showing the relationship between the </w:t>
+      </w:r>
+      <w:proofErr w:type="gramStart"/>
+      <w:r>
+        <w:rPr>
+          <w:rFonts w:asciiTheme="majorBidi" w:hAnsiTheme="majorBidi" w:cstheme="majorBidi"/>
+          <w:b/>
+          <w:bCs/>
+          <w:sz w:val="24"/>
+          <w:szCs w:val="24"/>
+        </w:rPr>
+        <w:t>number</w:t>
+      </w:r>
+      <w:proofErr w:type="gramEnd"/>
+      <w:r>
+        <w:rPr>
+          <w:rFonts w:asciiTheme="majorBidi" w:hAnsiTheme="majorBidi" w:cstheme="majorBidi"/>
+          <w:b/>
+          <w:bCs/>
+          <w:sz w:val="24"/>
+          <w:szCs w:val="24"/>
+        </w:rPr>
+        <w:t xml:space="preserve"> of camera trap study days and incidence rate for animal captures. Smoothed conditional mean is fitted using the linear model. Coloured dots represent different ecosystems. </w:t>
+      </w:r>
+    </w:p>
+    <w:p>
+      <w:pPr>
+        <w:spacing w:after="0" w:line="480" w:lineRule="auto"/>
+        <w:jc w:val="both"/>
+        <w:rPr>
+          <w:rFonts w:ascii="MyriadPro-Regular" w:hAnsi="MyriadPro-Regular" w:cs="MyriadPro-Regular"/>
+          <w:color w:val="666666"/>
+          <w:sz w:val="20"/>
+          <w:szCs w:val="20"/>
+        </w:rPr>
+      </w:pPr>
+    </w:p>
+    <w:p>
+      <w:pPr>
+        <w:spacing w:after="0" w:line="480" w:lineRule="auto"/>
+        <w:jc w:val="both"/>
+      </w:pPr>
+    </w:p>
+    <w:p>
+      <w:pPr>
+        <w:spacing w:after="0" w:line="480" w:lineRule="auto"/>
+        <w:jc w:val="both"/>
+      </w:pPr>
+    </w:p>
+    <w:p>
+      <w:pPr>
+        <w:spacing w:after="0" w:line="480" w:lineRule="auto"/>
+        <w:jc w:val="both"/>
+      </w:pPr>
+    </w:p>
+    <w:p>
+      <w:pPr>
+        <w:spacing w:after="0" w:line="480" w:lineRule="auto"/>
+        <w:jc w:val="both"/>
+      </w:pPr>
+    </w:p>
+    <w:p>
+      <w:pPr>
+        <w:spacing w:after="0" w:line="480" w:lineRule="auto"/>
+        <w:jc w:val="both"/>
+      </w:pPr>
+    </w:p>
+    <w:p>
+      <w:pPr>
+        <w:spacing w:after="0" w:line="480" w:lineRule="auto"/>
+        <w:jc w:val="both"/>
+      </w:pPr>
+    </w:p>
+    <w:p>
+      <w:pPr>
+        <w:spacing w:after="0" w:line="480" w:lineRule="auto"/>
+        <w:jc w:val="both"/>
+      </w:pPr>
+    </w:p>
+    <w:p>
+      <w:pPr>
+        <w:spacing w:after="0" w:line="480" w:lineRule="auto"/>
+        <w:jc w:val="both"/>
+      </w:pPr>
+    </w:p>
+    <w:p>
+      <w:pPr>
+        <w:spacing w:after="0" w:line="480" w:lineRule="auto"/>
+        <w:jc w:val="both"/>
+      </w:pPr>
+    </w:p>
+    <w:p>
+      <w:pPr>
+        <w:spacing w:after="0" w:line="480" w:lineRule="auto"/>
+        <w:jc w:val="both"/>
+      </w:pPr>
+    </w:p>
+    <w:p>
+      <w:pPr>
+        <w:spacing w:after="0" w:line="480" w:lineRule="auto"/>
+        <w:jc w:val="both"/>
+      </w:pPr>
+    </w:p>
+    <w:p>
+      <w:pPr>
+        <w:spacing w:after="0" w:line="480" w:lineRule="auto"/>
+        <w:jc w:val="both"/>
+      </w:pPr>
+    </w:p>
+    <w:p>
+      <w:pPr>
+        <w:spacing w:after="0" w:line="480" w:lineRule="auto"/>
+        <w:jc w:val="both"/>
+      </w:pPr>
+    </w:p>
+    <w:p>
+      <w:pPr>
+        <w:spacing w:after="0" w:line="480" w:lineRule="auto"/>
+        <w:jc w:val="both"/>
+      </w:pPr>
     </w:p>
     <w:p>
       <w:pPr>
@@ -14410,10 +12983,10 @@
           <wp:anchor distT="0" distB="0" distL="114300" distR="114300" simplePos="0" relativeHeight="251683840" behindDoc="0" locked="0" layoutInCell="1" allowOverlap="1">
             <wp:simplePos x="0" y="0"/>
             <wp:positionH relativeFrom="margin">
-              <wp:posOffset>466725</wp:posOffset>
+              <wp:align>center</wp:align>
             </wp:positionH>
             <wp:positionV relativeFrom="paragraph">
-              <wp:posOffset>141605</wp:posOffset>
+              <wp:posOffset>4194</wp:posOffset>
             </wp:positionV>
             <wp:extent cx="5123815" cy="3671329"/>
             <wp:effectExtent l="0" t="0" r="635" b="5715"/>
@@ -14469,6 +13042,148 @@
           </wp:anchor>
         </w:drawing>
       </w:r>
+    </w:p>
+    <w:p>
+      <w:pPr>
+        <w:spacing w:after="0" w:line="480" w:lineRule="auto"/>
+        <w:jc w:val="both"/>
+      </w:pPr>
+    </w:p>
+    <w:p>
+      <w:pPr>
+        <w:spacing w:after="0" w:line="480" w:lineRule="auto"/>
+        <w:jc w:val="both"/>
+      </w:pPr>
+    </w:p>
+    <w:p>
+      <w:pPr>
+        <w:spacing w:after="0" w:line="480" w:lineRule="auto"/>
+        <w:jc w:val="both"/>
+      </w:pPr>
+    </w:p>
+    <w:p>
+      <w:pPr>
+        <w:spacing w:after="0" w:line="480" w:lineRule="auto"/>
+        <w:jc w:val="both"/>
+      </w:pPr>
+    </w:p>
+    <w:p>
+      <w:pPr>
+        <w:spacing w:after="0" w:line="480" w:lineRule="auto"/>
+        <w:jc w:val="both"/>
+      </w:pPr>
+    </w:p>
+    <w:p>
+      <w:pPr>
+        <w:spacing w:after="0" w:line="480" w:lineRule="auto"/>
+        <w:jc w:val="both"/>
+      </w:pPr>
+    </w:p>
+    <w:p>
+      <w:pPr>
+        <w:spacing w:after="0" w:line="480" w:lineRule="auto"/>
+        <w:jc w:val="both"/>
+      </w:pPr>
+    </w:p>
+    <w:p>
+      <w:pPr>
+        <w:spacing w:after="0" w:line="240" w:lineRule="auto"/>
+        <w:jc w:val="both"/>
+        <w:rPr>
+          <w:rFonts w:asciiTheme="majorBidi" w:hAnsiTheme="majorBidi" w:cstheme="majorBidi"/>
+          <w:b/>
+          <w:bCs/>
+          <w:sz w:val="24"/>
+          <w:szCs w:val="24"/>
+        </w:rPr>
+      </w:pPr>
+    </w:p>
+    <w:p>
+      <w:pPr>
+        <w:spacing w:after="0" w:line="240" w:lineRule="auto"/>
+        <w:jc w:val="both"/>
+        <w:rPr>
+          <w:rFonts w:asciiTheme="majorBidi" w:hAnsiTheme="majorBidi" w:cstheme="majorBidi"/>
+          <w:b/>
+          <w:bCs/>
+          <w:sz w:val="24"/>
+          <w:szCs w:val="24"/>
+        </w:rPr>
+      </w:pPr>
+    </w:p>
+    <w:p>
+      <w:pPr>
+        <w:spacing w:after="0" w:line="240" w:lineRule="auto"/>
+        <w:jc w:val="both"/>
+        <w:rPr>
+          <w:rFonts w:asciiTheme="majorBidi" w:hAnsiTheme="majorBidi" w:cstheme="majorBidi"/>
+          <w:b/>
+          <w:bCs/>
+          <w:sz w:val="24"/>
+          <w:szCs w:val="24"/>
+        </w:rPr>
+      </w:pPr>
+    </w:p>
+    <w:p>
+      <w:pPr>
+        <w:spacing w:after="0" w:line="240" w:lineRule="auto"/>
+        <w:jc w:val="both"/>
+        <w:rPr>
+          <w:rFonts w:asciiTheme="majorBidi" w:hAnsiTheme="majorBidi" w:cstheme="majorBidi"/>
+          <w:b/>
+          <w:bCs/>
+          <w:sz w:val="24"/>
+          <w:szCs w:val="24"/>
+        </w:rPr>
+      </w:pPr>
+    </w:p>
+    <w:p>
+      <w:pPr>
+        <w:spacing w:after="0" w:line="240" w:lineRule="auto"/>
+        <w:jc w:val="both"/>
+        <w:rPr>
+          <w:rFonts w:asciiTheme="majorBidi" w:hAnsiTheme="majorBidi" w:cstheme="majorBidi"/>
+          <w:b/>
+          <w:bCs/>
+          <w:sz w:val="24"/>
+          <w:szCs w:val="24"/>
+        </w:rPr>
+      </w:pPr>
+    </w:p>
+    <w:p>
+      <w:pPr>
+        <w:spacing w:after="0" w:line="240" w:lineRule="auto"/>
+        <w:jc w:val="both"/>
+        <w:rPr>
+          <w:rFonts w:asciiTheme="majorBidi" w:hAnsiTheme="majorBidi" w:cstheme="majorBidi"/>
+          <w:b/>
+          <w:bCs/>
+          <w:sz w:val="24"/>
+          <w:szCs w:val="24"/>
+        </w:rPr>
+      </w:pPr>
+    </w:p>
+    <w:p>
+      <w:pPr>
+        <w:spacing w:after="0" w:line="240" w:lineRule="auto"/>
+        <w:jc w:val="both"/>
+      </w:pPr>
+      <w:r>
+        <w:rPr>
+          <w:rFonts w:asciiTheme="majorBidi" w:hAnsiTheme="majorBidi" w:cstheme="majorBidi"/>
+          <w:b/>
+          <w:bCs/>
+          <w:sz w:val="24"/>
+          <w:szCs w:val="24"/>
+        </w:rPr>
+        <w:t>D. Scatterplot showing the relationship between the number of camera trap study days and incidence rate diversity of animals detected. Smoothed conditional mean is fitted using the linear model. Coloured dots represent different ecosystems.</w:t>
+      </w:r>
+    </w:p>
+    <w:p>
+      <w:pPr>
+        <w:spacing w:after="0" w:line="480" w:lineRule="auto"/>
+        <w:jc w:val="both"/>
+      </w:pPr>
     </w:p>
     <w:p>
       <w:pPr>
@@ -15516,6 +14231,7 @@
   <w:style w:type="character" w:default="1" w:styleId="DefaultParagraphFont">
     <w:name w:val="Default Paragraph Font"/>
     <w:uiPriority w:val="1"/>
+    <w:semiHidden/>
     <w:unhideWhenUsed/>
   </w:style>
   <w:style w:type="table" w:default="1" w:styleId="TableNormal">
@@ -16104,7 +14820,7 @@
 </file>
 
 <file path=customXml/itemProps1.xml><?xml version="1.0" encoding="utf-8"?>
-<ds:datastoreItem xmlns:ds="http://schemas.openxmlformats.org/officeDocument/2006/customXml" ds:itemID="{1E01AF3F-86AA-4710-AA6D-5505A3840B00}">
+<ds:datastoreItem xmlns:ds="http://schemas.openxmlformats.org/officeDocument/2006/customXml" ds:itemID="{D2EE9027-EE83-43B6-96FE-1E8DEA2B7E21}">
   <ds:schemaRefs>
     <ds:schemaRef ds:uri="http://schemas.openxmlformats.org/officeDocument/2006/bibliography"/>
   </ds:schemaRefs>

</xml_diff>